<commit_message>
Test Plan Document - V 1.1
Ristrutturazione documento

Co-Authored-By: Luca Del Bue <146029434+lukedge86@users.noreply.github.com>
</commit_message>
<xml_diff>
--- a/Project/Documents/TestPlanDocument_HotelCampus.docx
+++ b/Project/Documents/TestPlanDocument_HotelCampus.docx
@@ -166,7 +166,16 @@
           <w:sz w:val="36"/>
           <w:lang w:val="en-GB"/>
         </w:rPr>
-        <w:t>1.0</w:t>
+        <w:t>1.</w:t>
+      </w:r>
+      <w:r>
+        <w:rPr>
+          <w:rFonts w:ascii="Arial" w:hAnsi="Arial"/>
+          <w:b/>
+          <w:sz w:val="36"/>
+          <w:lang w:val="en-GB"/>
+        </w:rPr>
+        <w:t>1</w:t>
       </w:r>
       <w:r>
         <w:rPr>
@@ -408,7 +417,7 @@
         <w:rPr>
           <w:sz w:val="32"/>
         </w:rPr>
-        <w:t>5</w:t>
+        <w:t>6</w:t>
       </w:r>
       <w:r>
         <w:rPr>
@@ -1456,6 +1465,12 @@
                 <w:sz w:val="20"/>
               </w:rPr>
             </w:pPr>
+            <w:r>
+              <w:rPr>
+                <w:sz w:val="20"/>
+              </w:rPr>
+              <w:t>16/12/2024</w:t>
+            </w:r>
           </w:p>
         </w:tc>
         <w:tc>
@@ -1475,6 +1490,12 @@
                 <w:sz w:val="20"/>
               </w:rPr>
             </w:pPr>
+            <w:r>
+              <w:rPr>
+                <w:sz w:val="20"/>
+              </w:rPr>
+              <w:t>1.1</w:t>
+            </w:r>
           </w:p>
         </w:tc>
         <w:tc>
@@ -1495,6 +1516,13 @@
                 <w:sz w:val="20"/>
               </w:rPr>
             </w:pPr>
+            <w:r>
+              <w:rPr>
+                <w:kern w:val="2"/>
+                <w:sz w:val="20"/>
+              </w:rPr>
+              <w:t>Ristrutturazione documento</w:t>
+            </w:r>
           </w:p>
         </w:tc>
         <w:tc>
@@ -1514,6 +1542,12 @@
                 <w:sz w:val="20"/>
               </w:rPr>
             </w:pPr>
+            <w:r>
+              <w:rPr>
+                <w:sz w:val="20"/>
+              </w:rPr>
+              <w:t>Team members</w:t>
+            </w:r>
           </w:p>
         </w:tc>
       </w:tr>
@@ -1632,7 +1666,7 @@
         <w:rPr>
           <w:noProof/>
         </w:rPr>
-        <w:instrText xml:space="preserve"> PAGEREF _Toc185172229 \h </w:instrText>
+        <w:instrText xml:space="preserve"> PAGEREF _Toc185257137 \h </w:instrText>
       </w:r>
       <w:r>
         <w:rPr>
@@ -1708,7 +1742,7 @@
         <w:rPr>
           <w:noProof/>
         </w:rPr>
-        <w:instrText xml:space="preserve"> PAGEREF _Toc185172230 \h </w:instrText>
+        <w:instrText xml:space="preserve"> PAGEREF _Toc185257138 \h </w:instrText>
       </w:r>
       <w:r>
         <w:rPr>
@@ -1784,7 +1818,7 @@
         <w:rPr>
           <w:noProof/>
         </w:rPr>
-        <w:instrText xml:space="preserve"> PAGEREF _Toc185172231 \h </w:instrText>
+        <w:instrText xml:space="preserve"> PAGEREF _Toc185257139 \h </w:instrText>
       </w:r>
       <w:r>
         <w:rPr>
@@ -1860,7 +1894,7 @@
         <w:rPr>
           <w:noProof/>
         </w:rPr>
-        <w:instrText xml:space="preserve"> PAGEREF _Toc185172232 \h </w:instrText>
+        <w:instrText xml:space="preserve"> PAGEREF _Toc185257140 \h </w:instrText>
       </w:r>
       <w:r>
         <w:rPr>
@@ -1936,7 +1970,7 @@
         <w:rPr>
           <w:noProof/>
         </w:rPr>
-        <w:instrText xml:space="preserve"> PAGEREF _Toc185172233 \h </w:instrText>
+        <w:instrText xml:space="preserve"> PAGEREF _Toc185257141 \h </w:instrText>
       </w:r>
       <w:r>
         <w:rPr>
@@ -2012,7 +2046,7 @@
         <w:rPr>
           <w:noProof/>
         </w:rPr>
-        <w:instrText xml:space="preserve"> PAGEREF _Toc185172234 \h </w:instrText>
+        <w:instrText xml:space="preserve"> PAGEREF _Toc185257142 \h </w:instrText>
       </w:r>
       <w:r>
         <w:rPr>
@@ -2088,7 +2122,7 @@
         <w:rPr>
           <w:noProof/>
         </w:rPr>
-        <w:instrText xml:space="preserve"> PAGEREF _Toc185172235 \h </w:instrText>
+        <w:instrText xml:space="preserve"> PAGEREF _Toc185257143 \h </w:instrText>
       </w:r>
       <w:r>
         <w:rPr>
@@ -2105,159 +2139,7 @@
         <w:rPr>
           <w:noProof/>
         </w:rPr>
-        <w:t>6</w:t>
-      </w:r>
-      <w:r>
-        <w:rPr>
-          <w:noProof/>
-        </w:rPr>
-        <w:fldChar w:fldCharType="end"/>
-      </w:r>
-    </w:p>
-    <w:p>
-      <w:pPr>
-        <w:pStyle w:val="Sommario1"/>
-        <w:tabs>
-          <w:tab w:val="left" w:pos="566"/>
-        </w:tabs>
-        <w:rPr>
-          <w:rFonts w:asciiTheme="minorHAnsi" w:eastAsiaTheme="minorEastAsia" w:hAnsiTheme="minorHAnsi" w:cstheme="minorBidi"/>
-          <w:noProof/>
-          <w:kern w:val="2"/>
-          <w14:ligatures w14:val="standardContextual"/>
-        </w:rPr>
-      </w:pPr>
-      <w:r>
-        <w:rPr>
-          <w:noProof/>
-        </w:rPr>
-        <w:t>8.</w:t>
-      </w:r>
-      <w:r>
-        <w:rPr>
-          <w:rFonts w:asciiTheme="minorHAnsi" w:eastAsiaTheme="minorEastAsia" w:hAnsiTheme="minorHAnsi" w:cstheme="minorBidi"/>
-          <w:noProof/>
-          <w:kern w:val="2"/>
-          <w14:ligatures w14:val="standardContextual"/>
-        </w:rPr>
-        <w:tab/>
-      </w:r>
-      <w:r>
-        <w:rPr>
-          <w:noProof/>
-        </w:rPr>
-        <w:t>Test Cases</w:t>
-      </w:r>
-      <w:r>
-        <w:rPr>
-          <w:noProof/>
-        </w:rPr>
-        <w:tab/>
-      </w:r>
-      <w:r>
-        <w:rPr>
-          <w:noProof/>
-        </w:rPr>
-        <w:fldChar w:fldCharType="begin"/>
-      </w:r>
-      <w:r>
-        <w:rPr>
-          <w:noProof/>
-        </w:rPr>
-        <w:instrText xml:space="preserve"> PAGEREF _Toc185172236 \h </w:instrText>
-      </w:r>
-      <w:r>
-        <w:rPr>
-          <w:noProof/>
-        </w:rPr>
-      </w:r>
-      <w:r>
-        <w:rPr>
-          <w:noProof/>
-        </w:rPr>
-        <w:fldChar w:fldCharType="separate"/>
-      </w:r>
-      <w:r>
-        <w:rPr>
-          <w:noProof/>
-        </w:rPr>
-        <w:t>6</w:t>
-      </w:r>
-      <w:r>
-        <w:rPr>
-          <w:noProof/>
-        </w:rPr>
-        <w:fldChar w:fldCharType="end"/>
-      </w:r>
-    </w:p>
-    <w:p>
-      <w:pPr>
-        <w:pStyle w:val="Sommario2"/>
-        <w:tabs>
-          <w:tab w:val="left" w:pos="1132"/>
-        </w:tabs>
-        <w:rPr>
-          <w:rFonts w:asciiTheme="minorHAnsi" w:eastAsiaTheme="minorEastAsia" w:hAnsiTheme="minorHAnsi" w:cstheme="minorBidi"/>
-          <w:noProof/>
-          <w:kern w:val="2"/>
-          <w14:ligatures w14:val="standardContextual"/>
-        </w:rPr>
-      </w:pPr>
-      <w:r>
-        <w:rPr>
-          <w:noProof/>
-        </w:rPr>
-        <w:t>8.1.</w:t>
-      </w:r>
-      <w:r>
-        <w:rPr>
-          <w:rFonts w:asciiTheme="minorHAnsi" w:eastAsiaTheme="minorEastAsia" w:hAnsiTheme="minorHAnsi" w:cstheme="minorBidi"/>
-          <w:noProof/>
-          <w:kern w:val="2"/>
-          <w14:ligatures w14:val="standardContextual"/>
-        </w:rPr>
-        <w:tab/>
-      </w:r>
-      <w:r>
-        <w:rPr>
-          <w:noProof/>
-        </w:rPr>
-        <w:t>Finalizza Prenotazione</w:t>
-      </w:r>
-      <w:r>
-        <w:rPr>
-          <w:noProof/>
-        </w:rPr>
-        <w:tab/>
-      </w:r>
-      <w:r>
-        <w:rPr>
-          <w:noProof/>
-        </w:rPr>
-        <w:fldChar w:fldCharType="begin"/>
-      </w:r>
-      <w:r>
-        <w:rPr>
-          <w:noProof/>
-        </w:rPr>
-        <w:instrText xml:space="preserve"> PAGEREF _Toc185172237 \h </w:instrText>
-      </w:r>
-      <w:r>
-        <w:rPr>
-          <w:noProof/>
-        </w:rPr>
-      </w:r>
-      <w:r>
-        <w:rPr>
-          <w:noProof/>
-        </w:rPr>
-        <w:fldChar w:fldCharType="separate"/>
-      </w:r>
-      <w:r>
-        <w:rPr>
-          <w:noProof/>
-        </w:rPr>
-        <w:t>6</w:t>
+        <w:t>5</w:t>
       </w:r>
       <w:r>
         <w:rPr>
@@ -2295,7 +2177,7 @@
       </w:r>
       <w:bookmarkStart w:id="0" w:name="_Toc182846222"/>
       <w:bookmarkStart w:id="1" w:name="_Toc183267797"/>
-      <w:bookmarkStart w:id="2" w:name="_Toc185172229"/>
+      <w:bookmarkStart w:id="2" w:name="_Toc185257137"/>
       <w:r>
         <w:lastRenderedPageBreak/>
         <w:t>Introduzion</w:t>
@@ -2336,25 +2218,55 @@
         <w:t>nalità di prenotazione d</w:t>
       </w:r>
       <w:r>
-        <w:t>el soggiorno.</w:t>
-      </w:r>
-      <w:r>
-        <w:t xml:space="preserve"> Il processo di prenotazione inizia con la ricerca </w:t>
-      </w:r>
-      <w:r>
-        <w:t xml:space="preserve">delle camere disponibili per il periodo di tempo selezionato. </w:t>
-      </w:r>
-      <w:r>
-        <w:t>Dopodiché</w:t>
+        <w:t>el soggiorno</w:t>
+      </w:r>
+      <w:r>
+        <w:t xml:space="preserve"> e </w:t>
+      </w:r>
+      <w:r>
+        <w:t>di autenticazione</w:t>
+      </w:r>
+      <w:r>
+        <w:t>.</w:t>
+      </w:r>
+      <w:r>
+        <w:t xml:space="preserve"> Il processo di </w:t>
+      </w:r>
+      <w:r>
+        <w:t xml:space="preserve">finalizzazione della </w:t>
+      </w:r>
+      <w:r>
+        <w:t xml:space="preserve">prenotazione inizia con </w:t>
+      </w:r>
+      <w:r>
+        <w:t xml:space="preserve">la </w:t>
+      </w:r>
+      <w:r>
+        <w:t>selezion</w:t>
+      </w:r>
+      <w:r>
+        <w:t>e del</w:t>
+      </w:r>
+      <w:r>
+        <w:t>la camera d’interesse</w:t>
+      </w:r>
+      <w:r>
+        <w:t xml:space="preserve"> da parte del cliente autenticato</w:t>
+      </w:r>
+      <w:r>
+        <w:t>, permettendo di</w:t>
       </w:r>
       <w:r>
         <w:t xml:space="preserve"> </w:t>
       </w:r>
       <w:r>
-        <w:t xml:space="preserve">il cliente seleziona la camera d’interesse e </w:t>
-      </w:r>
-      <w:r>
-        <w:t xml:space="preserve">aggiunge eventualmente i servizi extra </w:t>
+        <w:t>aggiunge</w:t>
+      </w:r>
+      <w:r>
+        <w:t>re</w:t>
+      </w:r>
+      <w:r>
+        <w:t xml:space="preserve"> i servizi extra </w:t>
       </w:r>
       <w:r>
         <w:t>alla prenotazione. Dopo aver visualizzato un riepilogo del</w:t>
@@ -2377,7 +2289,7 @@
           <w:numId w:val="1"/>
         </w:numPr>
       </w:pPr>
-      <w:bookmarkStart w:id="3" w:name="_Toc185172230"/>
+      <w:bookmarkStart w:id="3" w:name="_Toc185257138"/>
       <w:r>
         <w:t>Relazione con altri documenti</w:t>
       </w:r>
@@ -2421,7 +2333,19 @@
         <w:t>l testing fa riferimento al caso d’uso UC16</w:t>
       </w:r>
       <w:r>
-        <w:t xml:space="preserve"> Finalizza Prenotazione.</w:t>
+        <w:t xml:space="preserve"> Finalizza Prenotazione</w:t>
+      </w:r>
+      <w:r>
+        <w:t xml:space="preserve"> e </w:t>
+      </w:r>
+      <w:r>
+        <w:t>UC</w:t>
+      </w:r>
+      <w:r>
+        <w:t>01 Login</w:t>
+      </w:r>
+      <w:r>
+        <w:t>.</w:t>
       </w:r>
     </w:p>
     <w:p>
@@ -2465,7 +2389,7 @@
           <w:numId w:val="1"/>
         </w:numPr>
       </w:pPr>
-      <w:bookmarkStart w:id="4" w:name="_Toc185172231"/>
+      <w:bookmarkStart w:id="4" w:name="_Toc185257139"/>
       <w:r>
         <w:t>Feature da testare/da non testare</w:t>
       </w:r>
@@ -2493,13 +2417,25 @@
     </w:p>
     <w:p>
       <w:pPr>
+        <w:pStyle w:val="Paragrafoelenco"/>
+        <w:numPr>
+          <w:ilvl w:val="0"/>
+          <w:numId w:val="4"/>
+        </w:numPr>
+      </w:pPr>
+      <w:r>
+        <w:t>Login</w:t>
+      </w:r>
+    </w:p>
+    <w:p>
+      <w:pPr>
         <w:pStyle w:val="Titolo"/>
         <w:numPr>
           <w:ilvl w:val="0"/>
           <w:numId w:val="1"/>
         </w:numPr>
       </w:pPr>
-      <w:bookmarkStart w:id="5" w:name="_Toc185172232"/>
+      <w:bookmarkStart w:id="5" w:name="_Toc185257140"/>
       <w:r>
         <w:t>Pass/Fail Cr</w:t>
       </w:r>
@@ -2573,7 +2509,7 @@
           <w:numId w:val="1"/>
         </w:numPr>
       </w:pPr>
-      <w:bookmarkStart w:id="6" w:name="_Toc185172233"/>
+      <w:bookmarkStart w:id="6" w:name="_Toc185257141"/>
       <w:r>
         <w:lastRenderedPageBreak/>
         <w:t>Approccio</w:t>
@@ -2635,22 +2571,31 @@
         <w:t xml:space="preserve"> </w:t>
       </w:r>
       <w:r>
-        <w:t>oss</w:t>
-      </w:r>
-      <w:r>
-        <w:t xml:space="preserve">ia un testing funzionale basato sulle specifiche </w:t>
-      </w:r>
-      <w:r>
-        <w:t>per</w:t>
-      </w:r>
-      <w:r>
-        <w:t xml:space="preserve"> partizionare lo spazio degli input in classi di equivalenza.</w:t>
+        <w:t>in parti</w:t>
+      </w:r>
+      <w:r>
+        <w:t>c</w:t>
+      </w:r>
+      <w:r>
+        <w:t xml:space="preserve">olare </w:t>
+      </w:r>
+      <w:r>
+        <w:t>category partition</w:t>
+      </w:r>
+      <w:r>
+        <w:t>, ereditato dal test di sistema</w:t>
+      </w:r>
+      <w:r>
+        <w:t>.</w:t>
       </w:r>
       <w:r>
         <w:t xml:space="preserve"> </w:t>
       </w:r>
       <w:r>
-        <w:t>Il test di unità verrà realizzato con JUnit</w:t>
+        <w:t>V</w:t>
+      </w:r>
+      <w:r>
+        <w:t>errà realizzato con JUnit</w:t>
       </w:r>
       <w:r>
         <w:t xml:space="preserve"> e Mockito per la creazione di stubs e drivers</w:t>
@@ -2744,9 +2689,9 @@
           <w:noProof/>
         </w:rPr>
         <w:drawing>
-          <wp:inline distT="0" distB="0" distL="0" distR="0" wp14:anchorId="78E88EFF" wp14:editId="75FDBD4A">
-            <wp:extent cx="3143250" cy="1191278"/>
-            <wp:effectExtent l="0" t="0" r="0" b="8890"/>
+          <wp:inline distT="0" distB="0" distL="0" distR="0" wp14:anchorId="78E88EFF" wp14:editId="1349CC0E">
+            <wp:extent cx="2916382" cy="1105296"/>
+            <wp:effectExtent l="0" t="0" r="0" b="0"/>
             <wp:docPr id="1387773715" name="Immagine 1" descr="Immagine che contiene testo, schermata, linea, Carattere&#10;&#10;Descrizione generata automaticamente"/>
             <wp:cNvGraphicFramePr>
               <a:graphicFrameLocks xmlns:a="http://schemas.openxmlformats.org/drawingml/2006/main" noChangeAspect="1"/>
@@ -2767,7 +2712,7 @@
                   <pic:spPr>
                     <a:xfrm>
                       <a:off x="0" y="0"/>
-                      <a:ext cx="3203154" cy="1213981"/>
+                      <a:ext cx="3011444" cy="1141324"/>
                     </a:xfrm>
                     <a:prstGeom prst="rect">
                       <a:avLst/>
@@ -2779,6 +2724,49 @@
           </wp:inline>
         </w:drawing>
       </w:r>
+      <w:r>
+        <w:t xml:space="preserve"> </w:t>
+      </w:r>
+      <w:r>
+        <w:rPr>
+          <w:noProof/>
+        </w:rPr>
+        <w:drawing>
+          <wp:inline distT="0" distB="0" distL="0" distR="0" wp14:anchorId="06087994" wp14:editId="75FC613D">
+            <wp:extent cx="2563091" cy="416889"/>
+            <wp:effectExtent l="0" t="0" r="0" b="2540"/>
+            <wp:docPr id="1855072652" name="Immagine 1" descr="Immagine che contiene testo, Carattere, schermata, linea&#10;&#10;Descrizione generata automaticamente"/>
+            <wp:cNvGraphicFramePr>
+              <a:graphicFrameLocks xmlns:a="http://schemas.openxmlformats.org/drawingml/2006/main" noChangeAspect="1"/>
+            </wp:cNvGraphicFramePr>
+            <a:graphic xmlns:a="http://schemas.openxmlformats.org/drawingml/2006/main">
+              <a:graphicData uri="http://schemas.openxmlformats.org/drawingml/2006/picture">
+                <pic:pic xmlns:pic="http://schemas.openxmlformats.org/drawingml/2006/picture">
+                  <pic:nvPicPr>
+                    <pic:cNvPr id="1855072652" name="Immagine 1" descr="Immagine che contiene testo, Carattere, schermata, linea&#10;&#10;Descrizione generata automaticamente"/>
+                    <pic:cNvPicPr/>
+                  </pic:nvPicPr>
+                  <pic:blipFill>
+                    <a:blip r:embed="rId16"/>
+                    <a:stretch>
+                      <a:fillRect/>
+                    </a:stretch>
+                  </pic:blipFill>
+                  <pic:spPr>
+                    <a:xfrm>
+                      <a:off x="0" y="0"/>
+                      <a:ext cx="2659471" cy="432565"/>
+                    </a:xfrm>
+                    <a:prstGeom prst="rect">
+                      <a:avLst/>
+                    </a:prstGeom>
+                  </pic:spPr>
+                </pic:pic>
+              </a:graphicData>
+            </a:graphic>
+          </wp:inline>
+        </w:drawing>
+      </w:r>
     </w:p>
     <w:p>
       <w:pPr>
@@ -2809,12 +2797,6 @@
         <w:t xml:space="preserve"> </w:t>
       </w:r>
       <w:r>
-        <w:t>In generale, il test di integrazione sarà compreso nella stessa classe di test di quelli unitari.</w:t>
-      </w:r>
-      <w:r>
-        <w:t xml:space="preserve"> </w:t>
-      </w:r>
-      <w:r>
         <w:t>Mockito sarà utilizzato per il test di integrazione.</w:t>
       </w:r>
     </w:p>
@@ -2833,8 +2815,8 @@
           <w:noProof/>
         </w:rPr>
         <w:drawing>
-          <wp:inline distT="0" distB="0" distL="0" distR="0" wp14:anchorId="5AF4472D" wp14:editId="686845FD">
-            <wp:extent cx="4996046" cy="1200150"/>
+          <wp:inline distT="0" distB="0" distL="0" distR="0" wp14:anchorId="5AF4472D" wp14:editId="0F21D17E">
+            <wp:extent cx="4308764" cy="1035050"/>
             <wp:effectExtent l="0" t="0" r="0" b="0"/>
             <wp:docPr id="668319890" name="Immagine 1" descr="Immagine che contiene testo, schermata, linea, Carattere&#10;&#10;Descrizione generata automaticamente"/>
             <wp:cNvGraphicFramePr>
@@ -2848,7 +2830,7 @@
                     <pic:cNvPicPr/>
                   </pic:nvPicPr>
                   <pic:blipFill>
-                    <a:blip r:embed="rId16"/>
+                    <a:blip r:embed="rId17"/>
                     <a:stretch>
                       <a:fillRect/>
                     </a:stretch>
@@ -2856,7 +2838,7 @@
                   <pic:spPr>
                     <a:xfrm>
                       <a:off x="0" y="0"/>
-                      <a:ext cx="5044981" cy="1211905"/>
+                      <a:ext cx="4446825" cy="1068215"/>
                     </a:xfrm>
                     <a:prstGeom prst="rect">
                       <a:avLst/>
@@ -2878,6 +2860,58 @@
     <w:p>
       <w:pPr>
         <w:ind w:left="360"/>
+        <w:jc w:val="center"/>
+      </w:pPr>
+      <w:r>
+        <w:rPr>
+          <w:noProof/>
+        </w:rPr>
+        <w:drawing>
+          <wp:inline distT="0" distB="0" distL="0" distR="0" wp14:anchorId="10F85CB6" wp14:editId="004BB324">
+            <wp:extent cx="4364182" cy="388551"/>
+            <wp:effectExtent l="0" t="0" r="0" b="0"/>
+            <wp:docPr id="479491251" name="Immagine 1"/>
+            <wp:cNvGraphicFramePr>
+              <a:graphicFrameLocks xmlns:a="http://schemas.openxmlformats.org/drawingml/2006/main" noChangeAspect="1"/>
+            </wp:cNvGraphicFramePr>
+            <a:graphic xmlns:a="http://schemas.openxmlformats.org/drawingml/2006/main">
+              <a:graphicData uri="http://schemas.openxmlformats.org/drawingml/2006/picture">
+                <pic:pic xmlns:pic="http://schemas.openxmlformats.org/drawingml/2006/picture">
+                  <pic:nvPicPr>
+                    <pic:cNvPr id="479491251" name=""/>
+                    <pic:cNvPicPr/>
+                  </pic:nvPicPr>
+                  <pic:blipFill>
+                    <a:blip r:embed="rId18"/>
+                    <a:stretch>
+                      <a:fillRect/>
+                    </a:stretch>
+                  </pic:blipFill>
+                  <pic:spPr>
+                    <a:xfrm>
+                      <a:off x="0" y="0"/>
+                      <a:ext cx="4584953" cy="408207"/>
+                    </a:xfrm>
+                    <a:prstGeom prst="rect">
+                      <a:avLst/>
+                    </a:prstGeom>
+                  </pic:spPr>
+                </pic:pic>
+              </a:graphicData>
+            </a:graphic>
+          </wp:inline>
+        </w:drawing>
+      </w:r>
+    </w:p>
+    <w:p>
+      <w:pPr>
+        <w:ind w:left="360"/>
+        <w:jc w:val="center"/>
+      </w:pPr>
+    </w:p>
+    <w:p>
+      <w:pPr>
+        <w:ind w:left="360"/>
         <w:rPr>
           <w:b/>
           <w:bCs/>
@@ -2911,11 +2945,28 @@
         <w:t>.</w:t>
       </w:r>
       <w:r>
-        <w:t xml:space="preserve"> Per questo test verranno riutilizzati i casi di test del test di unità e di integrazione.</w:t>
-      </w:r>
-      <w:r>
         <w:t xml:space="preserve"> </w:t>
       </w:r>
+      <w:r>
+        <w:t>I test frame</w:t>
+      </w:r>
+      <w:r>
+        <w:t xml:space="preserve"> saranno definiti </w:t>
+      </w:r>
+      <w:r>
+        <w:t>con la strategia category partition</w:t>
+      </w:r>
+      <w:r>
+        <w:t xml:space="preserve"> e saranno adattati ai </w:t>
+      </w:r>
+      <w:r>
+        <w:t>singoli componenti per eseguire anche i test di unità.</w:t>
+      </w:r>
+    </w:p>
+    <w:p>
+      <w:pPr>
+        <w:ind w:left="360"/>
+      </w:pPr>
       <w:r>
         <w:t>S</w:t>
       </w:r>
@@ -2931,7 +2982,7 @@
           <w:numId w:val="1"/>
         </w:numPr>
       </w:pPr>
-      <w:bookmarkStart w:id="7" w:name="_Toc185172234"/>
+      <w:bookmarkStart w:id="7" w:name="_Toc185257142"/>
       <w:r>
         <w:t>Sospensione e ripristino</w:t>
       </w:r>
@@ -2940,60 +2991,21 @@
     <w:p>
       <w:pPr>
         <w:ind w:left="360"/>
-        <w:rPr>
-          <w:b/>
-          <w:bCs/>
-        </w:rPr>
-      </w:pPr>
-      <w:r>
-        <w:rPr>
-          <w:b/>
-          <w:bCs/>
-        </w:rPr>
-        <w:t>Criteri di sospensione</w:t>
-      </w:r>
-    </w:p>
-    <w:p>
-      <w:pPr>
-        <w:ind w:left="360"/>
-      </w:pPr>
-      <w:r>
-        <w:t>Il testing verrà sospeso in caso di rilevazione di una failure</w:t>
-      </w:r>
-      <w:r>
-        <w:t>.</w:t>
+      </w:pPr>
+      <w:r>
+        <w:t>Siccome il test verrà effettuato su singol</w:t>
+      </w:r>
+      <w:r>
+        <w:t>e</w:t>
+      </w:r>
+      <w:r>
+        <w:t xml:space="preserve"> funzionalità, il test</w:t>
       </w:r>
       <w:r>
         <w:t xml:space="preserve"> </w:t>
       </w:r>
-    </w:p>
-    <w:p>
-      <w:pPr>
-        <w:ind w:left="360"/>
-      </w:pPr>
-    </w:p>
-    <w:p>
-      <w:pPr>
-        <w:ind w:left="360"/>
-        <w:rPr>
-          <w:b/>
-          <w:bCs/>
-        </w:rPr>
-      </w:pPr>
-      <w:r>
-        <w:rPr>
-          <w:b/>
-          <w:bCs/>
-        </w:rPr>
-        <w:t>Criteri di ripristino</w:t>
-      </w:r>
-    </w:p>
-    <w:p>
-      <w:pPr>
-        <w:ind w:left="360"/>
-      </w:pPr>
-      <w:r>
-        <w:t>Il testing verrà ripreso dopo aver risolto i fault individuati.</w:t>
+      <w:r>
+        <w:t>verrà eseguito interamente senza sospensioni.</w:t>
       </w:r>
     </w:p>
     <w:p>
@@ -3004,9 +3016,8 @@
           <w:numId w:val="1"/>
         </w:numPr>
       </w:pPr>
-      <w:bookmarkStart w:id="8" w:name="_Toc185172235"/>
-      <w:r>
-        <w:lastRenderedPageBreak/>
+      <w:bookmarkStart w:id="8" w:name="_Toc185257143"/>
+      <w:r>
         <w:t>Materiale di testing</w:t>
       </w:r>
       <w:bookmarkEnd w:id="8"/>
@@ -3021,2418 +3032,6 @@
       <w:r>
         <w:t>un semplice computer.</w:t>
       </w:r>
-    </w:p>
-    <w:p>
-      <w:pPr>
-        <w:pStyle w:val="Titolo"/>
-        <w:numPr>
-          <w:ilvl w:val="0"/>
-          <w:numId w:val="1"/>
-        </w:numPr>
-      </w:pPr>
-      <w:bookmarkStart w:id="9" w:name="_Toc185172236"/>
-      <w:r>
-        <w:t>Test Cases</w:t>
-      </w:r>
-      <w:bookmarkEnd w:id="9"/>
-    </w:p>
-    <w:p>
-      <w:pPr>
-        <w:ind w:left="360"/>
-      </w:pPr>
-      <w:r>
-        <w:t>L’approccio per la definizione dei test frame sarà il category partition. Al fine di minimizzare il numero di test case, gli input saranno partizionati in classi di equivalenza</w:t>
-      </w:r>
-      <w:r>
-        <w:t>.</w:t>
-      </w:r>
-      <w:r>
-        <w:t xml:space="preserve"> </w:t>
-      </w:r>
-      <w:r>
-        <w:t xml:space="preserve">Ogni </w:t>
-      </w:r>
-      <w:r>
-        <w:t>scelta</w:t>
-      </w:r>
-      <w:r>
-        <w:t xml:space="preserve"> annotata</w:t>
-      </w:r>
-      <w:r>
-        <w:t xml:space="preserve"> con una condizione di errore </w:t>
-      </w:r>
-      <w:r>
-        <w:t>verrà</w:t>
-      </w:r>
-      <w:r>
-        <w:t xml:space="preserve"> testata singolarmente</w:t>
-      </w:r>
-      <w:r>
-        <w:t xml:space="preserve"> a</w:t>
-      </w:r>
-      <w:r>
-        <w:t>ssumendo che le altre categorie abbiano scelte valide</w:t>
-      </w:r>
-      <w:r>
-        <w:t>, senza combinare errori di altre categorie.</w:t>
-      </w:r>
-      <w:r>
-        <w:t xml:space="preserve"> O</w:t>
-      </w:r>
-      <w:r>
-        <w:t>gni errore isolato rappresenta già un caso test valido.</w:t>
-      </w:r>
-    </w:p>
-    <w:p>
-      <w:pPr>
-        <w:ind w:left="360"/>
-      </w:pPr>
-    </w:p>
-    <w:p>
-      <w:pPr>
-        <w:pStyle w:val="Titolo2"/>
-      </w:pPr>
-      <w:bookmarkStart w:id="10" w:name="_Toc185172237"/>
-      <w:r>
-        <w:t>Finalizza Prenotazione</w:t>
-      </w:r>
-      <w:bookmarkEnd w:id="10"/>
-    </w:p>
-    <w:p>
-      <w:pPr>
-        <w:tabs>
-          <w:tab w:val="left" w:pos="2800"/>
-        </w:tabs>
-        <w:ind w:left="360"/>
-      </w:pPr>
-    </w:p>
-    <w:p>
-      <w:pPr>
-        <w:tabs>
-          <w:tab w:val="left" w:pos="2800"/>
-        </w:tabs>
-        <w:ind w:left="360"/>
-      </w:pPr>
-      <w:r>
-        <w:t>Definizione dei parametri:</w:t>
-      </w:r>
-    </w:p>
-    <w:p>
-      <w:pPr>
-        <w:pStyle w:val="Paragrafoelenco"/>
-        <w:numPr>
-          <w:ilvl w:val="0"/>
-          <w:numId w:val="4"/>
-        </w:numPr>
-        <w:tabs>
-          <w:tab w:val="left" w:pos="2800"/>
-        </w:tabs>
-      </w:pPr>
-      <w:r>
-        <w:t>dataC</w:t>
-      </w:r>
-      <w:r>
-        <w:t>heck</w:t>
-      </w:r>
-      <w:r>
-        <w:t>In</w:t>
-      </w:r>
-      <w:r>
-        <w:t xml:space="preserve"> (CI)</w:t>
-      </w:r>
-    </w:p>
-    <w:p>
-      <w:pPr>
-        <w:pStyle w:val="Paragrafoelenco"/>
-        <w:numPr>
-          <w:ilvl w:val="0"/>
-          <w:numId w:val="4"/>
-        </w:numPr>
-        <w:tabs>
-          <w:tab w:val="left" w:pos="2800"/>
-        </w:tabs>
-      </w:pPr>
-      <w:r>
-        <w:t>dataCheckOut</w:t>
-      </w:r>
-      <w:r>
-        <w:t xml:space="preserve"> (CO)</w:t>
-      </w:r>
-    </w:p>
-    <w:p>
-      <w:pPr>
-        <w:pStyle w:val="Paragrafoelenco"/>
-        <w:numPr>
-          <w:ilvl w:val="0"/>
-          <w:numId w:val="4"/>
-        </w:numPr>
-        <w:tabs>
-          <w:tab w:val="left" w:pos="2800"/>
-        </w:tabs>
-      </w:pPr>
-      <w:r>
-        <w:t>dataPrenotazione</w:t>
-      </w:r>
-      <w:r>
-        <w:t xml:space="preserve"> (DP)</w:t>
-      </w:r>
-    </w:p>
-    <w:p>
-      <w:pPr>
-        <w:pStyle w:val="Paragrafoelenco"/>
-        <w:numPr>
-          <w:ilvl w:val="0"/>
-          <w:numId w:val="4"/>
-        </w:numPr>
-        <w:tabs>
-          <w:tab w:val="left" w:pos="2800"/>
-        </w:tabs>
-      </w:pPr>
-      <w:r>
-        <w:t>numeroOspiti</w:t>
-      </w:r>
-      <w:r>
-        <w:t xml:space="preserve"> (NO)</w:t>
-      </w:r>
-    </w:p>
-    <w:p>
-      <w:pPr>
-        <w:pStyle w:val="Paragrafoelenco"/>
-        <w:numPr>
-          <w:ilvl w:val="0"/>
-          <w:numId w:val="4"/>
-        </w:numPr>
-        <w:tabs>
-          <w:tab w:val="left" w:pos="2800"/>
-        </w:tabs>
-      </w:pPr>
-      <w:r>
-        <w:t>camera</w:t>
-      </w:r>
-      <w:r>
-        <w:t xml:space="preserve"> (CA)</w:t>
-      </w:r>
-    </w:p>
-    <w:p>
-      <w:pPr>
-        <w:pStyle w:val="Paragrafoelenco"/>
-        <w:numPr>
-          <w:ilvl w:val="0"/>
-          <w:numId w:val="4"/>
-        </w:numPr>
-        <w:tabs>
-          <w:tab w:val="left" w:pos="2800"/>
-        </w:tabs>
-      </w:pPr>
-      <w:r>
-        <w:t>servizi</w:t>
-      </w:r>
-      <w:r>
-        <w:t xml:space="preserve"> (S)</w:t>
-      </w:r>
-    </w:p>
-    <w:p>
-      <w:pPr>
-        <w:ind w:left="360"/>
-      </w:pPr>
-    </w:p>
-    <w:p>
-      <w:pPr>
-        <w:ind w:left="360"/>
-      </w:pPr>
-      <w:r>
-        <w:t>Ogetti dell’ambiente:</w:t>
-      </w:r>
-    </w:p>
-    <w:p>
-      <w:pPr>
-        <w:pStyle w:val="Paragrafoelenco"/>
-        <w:numPr>
-          <w:ilvl w:val="0"/>
-          <w:numId w:val="5"/>
-        </w:numPr>
-      </w:pPr>
-      <w:r>
-        <w:t>cliente</w:t>
-      </w:r>
-      <w:r>
-        <w:t xml:space="preserve"> (CL)</w:t>
-      </w:r>
-    </w:p>
-    <w:p>
-      <w:pPr>
-        <w:ind w:left="360"/>
-      </w:pPr>
-    </w:p>
-    <w:p>
-      <w:pPr>
-        <w:ind w:left="360"/>
-      </w:pPr>
-    </w:p>
-    <w:p>
-      <w:pPr>
-        <w:ind w:left="360"/>
-      </w:pPr>
-      <w:r>
-        <w:t xml:space="preserve">Definizione delle categorie </w:t>
-      </w:r>
-      <w:r>
-        <w:t>e delle</w:t>
-      </w:r>
-      <w:r>
-        <w:t xml:space="preserve"> scelte</w:t>
-      </w:r>
-      <w:r>
-        <w:t>:</w:t>
-      </w:r>
-    </w:p>
-    <w:p>
-      <w:pPr>
-        <w:pStyle w:val="Paragrafoelenco"/>
-        <w:numPr>
-          <w:ilvl w:val="0"/>
-          <w:numId w:val="5"/>
-        </w:numPr>
-      </w:pPr>
-      <w:r>
-        <w:t>dataCheckIn</w:t>
-      </w:r>
-    </w:p>
-    <w:p>
-      <w:pPr>
-        <w:pStyle w:val="Paragrafoelenco"/>
-        <w:numPr>
-          <w:ilvl w:val="1"/>
-          <w:numId w:val="6"/>
-        </w:numPr>
-      </w:pPr>
-      <w:r>
-        <w:t>nessuna data selezionata</w:t>
-      </w:r>
-      <w:r>
-        <w:t xml:space="preserve"> [error]</w:t>
-      </w:r>
-    </w:p>
-    <w:p>
-      <w:pPr>
-        <w:pStyle w:val="Paragrafoelenco"/>
-        <w:numPr>
-          <w:ilvl w:val="1"/>
-          <w:numId w:val="6"/>
-        </w:numPr>
-      </w:pPr>
-      <w:r>
-        <w:t>data minore della data corrente</w:t>
-      </w:r>
-      <w:r>
-        <w:t xml:space="preserve"> </w:t>
-      </w:r>
-      <w:r>
-        <w:t>[error]</w:t>
-      </w:r>
-    </w:p>
-    <w:p>
-      <w:pPr>
-        <w:pStyle w:val="Paragrafoelenco"/>
-        <w:numPr>
-          <w:ilvl w:val="1"/>
-          <w:numId w:val="6"/>
-        </w:numPr>
-      </w:pPr>
-      <w:r>
-        <w:t>data uguale alla data corrente</w:t>
-      </w:r>
-    </w:p>
-    <w:p>
-      <w:pPr>
-        <w:pStyle w:val="Paragrafoelenco"/>
-        <w:numPr>
-          <w:ilvl w:val="1"/>
-          <w:numId w:val="6"/>
-        </w:numPr>
-      </w:pPr>
-      <w:r>
-        <w:t xml:space="preserve">data maggiore </w:t>
-      </w:r>
-      <w:r>
-        <w:t>del</w:t>
-      </w:r>
-      <w:r>
-        <w:t>la data corrente</w:t>
-      </w:r>
-    </w:p>
-    <w:p>
-      <w:pPr>
-        <w:pStyle w:val="Paragrafoelenco"/>
-        <w:numPr>
-          <w:ilvl w:val="1"/>
-          <w:numId w:val="6"/>
-        </w:numPr>
-      </w:pPr>
-      <w:r>
-        <w:t>data di check in maggiore o uguale alla data di checkout</w:t>
-      </w:r>
-      <w:r>
-        <w:t xml:space="preserve"> </w:t>
-      </w:r>
-      <w:r>
-        <w:t>[error]</w:t>
-      </w:r>
-    </w:p>
-    <w:p>
-      <w:pPr>
-        <w:pStyle w:val="Paragrafoelenco"/>
-        <w:numPr>
-          <w:ilvl w:val="0"/>
-          <w:numId w:val="5"/>
-        </w:numPr>
-      </w:pPr>
-      <w:r>
-        <w:t>dataCheckOut</w:t>
-      </w:r>
-    </w:p>
-    <w:p>
-      <w:pPr>
-        <w:pStyle w:val="Paragrafoelenco"/>
-        <w:numPr>
-          <w:ilvl w:val="1"/>
-          <w:numId w:val="7"/>
-        </w:numPr>
-      </w:pPr>
-      <w:r>
-        <w:t>nessuna data selezionata</w:t>
-      </w:r>
-      <w:r>
-        <w:t xml:space="preserve"> </w:t>
-      </w:r>
-      <w:r>
-        <w:t>[error]</w:t>
-      </w:r>
-    </w:p>
-    <w:p>
-      <w:pPr>
-        <w:pStyle w:val="Paragrafoelenco"/>
-        <w:numPr>
-          <w:ilvl w:val="1"/>
-          <w:numId w:val="7"/>
-        </w:numPr>
-      </w:pPr>
-      <w:r>
-        <w:t>data minore della data corrente</w:t>
-      </w:r>
-      <w:r>
-        <w:t xml:space="preserve"> </w:t>
-      </w:r>
-      <w:r>
-        <w:t>[error]</w:t>
-      </w:r>
-    </w:p>
-    <w:p>
-      <w:pPr>
-        <w:pStyle w:val="Paragrafoelenco"/>
-        <w:numPr>
-          <w:ilvl w:val="1"/>
-          <w:numId w:val="7"/>
-        </w:numPr>
-      </w:pPr>
-      <w:r>
-        <w:t>data uguale alla data corrente</w:t>
-      </w:r>
-      <w:r>
-        <w:t xml:space="preserve"> </w:t>
-      </w:r>
-      <w:r>
-        <w:t>[error]</w:t>
-      </w:r>
-    </w:p>
-    <w:p>
-      <w:pPr>
-        <w:pStyle w:val="Paragrafoelenco"/>
-        <w:numPr>
-          <w:ilvl w:val="1"/>
-          <w:numId w:val="7"/>
-        </w:numPr>
-      </w:pPr>
-      <w:r>
-        <w:t xml:space="preserve">data maggiore </w:t>
-      </w:r>
-      <w:r>
-        <w:t>del</w:t>
-      </w:r>
-      <w:r>
-        <w:t>la data corrente</w:t>
-      </w:r>
-      <w:r>
-        <w:t xml:space="preserve"> </w:t>
-      </w:r>
-      <w:r>
-        <w:t>e maggiore della data di check in</w:t>
-      </w:r>
-    </w:p>
-    <w:p>
-      <w:pPr>
-        <w:pStyle w:val="Paragrafoelenco"/>
-        <w:numPr>
-          <w:ilvl w:val="1"/>
-          <w:numId w:val="7"/>
-        </w:numPr>
-      </w:pPr>
-      <w:r>
-        <w:t xml:space="preserve">data di check out minore </w:t>
-      </w:r>
-      <w:r>
-        <w:t>de</w:t>
-      </w:r>
-      <w:r>
-        <w:t>lla data di check in</w:t>
-      </w:r>
-      <w:r>
-        <w:t xml:space="preserve"> </w:t>
-      </w:r>
-      <w:r>
-        <w:t>[error]</w:t>
-      </w:r>
-    </w:p>
-    <w:p>
-      <w:pPr>
-        <w:pStyle w:val="Paragrafoelenco"/>
-        <w:numPr>
-          <w:ilvl w:val="0"/>
-          <w:numId w:val="5"/>
-        </w:numPr>
-      </w:pPr>
-      <w:r>
-        <w:t>data</w:t>
-      </w:r>
-      <w:r>
-        <w:t>Prenotazione</w:t>
-      </w:r>
-    </w:p>
-    <w:p>
-      <w:pPr>
-        <w:pStyle w:val="Paragrafoelenco"/>
-        <w:numPr>
-          <w:ilvl w:val="1"/>
-          <w:numId w:val="8"/>
-        </w:numPr>
-      </w:pPr>
-      <w:r>
-        <w:t xml:space="preserve">data </w:t>
-      </w:r>
-      <w:r>
-        <w:t>uguale a null</w:t>
-      </w:r>
-      <w:r>
-        <w:t xml:space="preserve"> </w:t>
-      </w:r>
-      <w:r>
-        <w:t>[error]</w:t>
-      </w:r>
-    </w:p>
-    <w:p>
-      <w:pPr>
-        <w:pStyle w:val="Paragrafoelenco"/>
-        <w:numPr>
-          <w:ilvl w:val="1"/>
-          <w:numId w:val="8"/>
-        </w:numPr>
-      </w:pPr>
-      <w:r>
-        <w:t>data minore o uguale alla data corrente</w:t>
-      </w:r>
-    </w:p>
-    <w:p>
-      <w:pPr>
-        <w:pStyle w:val="Paragrafoelenco"/>
-        <w:numPr>
-          <w:ilvl w:val="1"/>
-          <w:numId w:val="8"/>
-        </w:numPr>
-      </w:pPr>
-      <w:r>
-        <w:t>data maggiore della data corrente</w:t>
-      </w:r>
-      <w:r>
-        <w:t xml:space="preserve"> </w:t>
-      </w:r>
-      <w:r>
-        <w:t>[error]</w:t>
-      </w:r>
-    </w:p>
-    <w:p>
-      <w:pPr>
-        <w:pStyle w:val="Paragrafoelenco"/>
-        <w:numPr>
-          <w:ilvl w:val="0"/>
-          <w:numId w:val="5"/>
-        </w:numPr>
-      </w:pPr>
-      <w:r>
-        <w:t>numeroOspiti</w:t>
-      </w:r>
-    </w:p>
-    <w:p>
-      <w:pPr>
-        <w:pStyle w:val="Paragrafoelenco"/>
-        <w:numPr>
-          <w:ilvl w:val="1"/>
-          <w:numId w:val="9"/>
-        </w:numPr>
-      </w:pPr>
-      <w:r>
-        <w:t xml:space="preserve">numero </w:t>
-      </w:r>
-      <w:r>
-        <w:t xml:space="preserve">minore </w:t>
-      </w:r>
-      <w:r>
-        <w:t xml:space="preserve">o </w:t>
-      </w:r>
-      <w:r>
-        <w:t>uguale a 0</w:t>
-      </w:r>
-      <w:r>
-        <w:t xml:space="preserve"> </w:t>
-      </w:r>
-      <w:r>
-        <w:t>[error]</w:t>
-      </w:r>
-    </w:p>
-    <w:p>
-      <w:pPr>
-        <w:pStyle w:val="Paragrafoelenco"/>
-        <w:numPr>
-          <w:ilvl w:val="1"/>
-          <w:numId w:val="9"/>
-        </w:numPr>
-      </w:pPr>
-      <w:r>
-        <w:t xml:space="preserve">numero </w:t>
-      </w:r>
-      <w:r>
-        <w:t>maggiore di 0</w:t>
-      </w:r>
-      <w:r>
-        <w:t xml:space="preserve"> </w:t>
-      </w:r>
-      <w:r>
-        <w:t>e minore o uguale al numero massimo di ospiti</w:t>
-      </w:r>
-      <w:r>
-        <w:t xml:space="preserve"> della camera</w:t>
-      </w:r>
-    </w:p>
-    <w:p>
-      <w:pPr>
-        <w:pStyle w:val="Paragrafoelenco"/>
-        <w:numPr>
-          <w:ilvl w:val="1"/>
-          <w:numId w:val="9"/>
-        </w:numPr>
-      </w:pPr>
-      <w:r>
-        <w:t>numero maggiore del numero massimo di ospiti della camera</w:t>
-      </w:r>
-      <w:r>
-        <w:t xml:space="preserve"> </w:t>
-      </w:r>
-      <w:r>
-        <w:t>[error]</w:t>
-      </w:r>
-    </w:p>
-    <w:p>
-      <w:pPr>
-        <w:pStyle w:val="Paragrafoelenco"/>
-        <w:numPr>
-          <w:ilvl w:val="0"/>
-          <w:numId w:val="5"/>
-        </w:numPr>
-      </w:pPr>
-      <w:r>
-        <w:lastRenderedPageBreak/>
-        <w:t>camera</w:t>
-      </w:r>
-    </w:p>
-    <w:p>
-      <w:pPr>
-        <w:pStyle w:val="Paragrafoelenco"/>
-        <w:numPr>
-          <w:ilvl w:val="1"/>
-          <w:numId w:val="10"/>
-        </w:numPr>
-      </w:pPr>
-      <w:r>
-        <w:t>camera uguale a null</w:t>
-      </w:r>
-      <w:r>
-        <w:t xml:space="preserve"> </w:t>
-      </w:r>
-      <w:r>
-        <w:t>[error]</w:t>
-      </w:r>
-    </w:p>
-    <w:p>
-      <w:pPr>
-        <w:pStyle w:val="Paragrafoelenco"/>
-        <w:numPr>
-          <w:ilvl w:val="1"/>
-          <w:numId w:val="10"/>
-        </w:numPr>
-      </w:pPr>
-      <w:r>
-        <w:t>camera disponibile</w:t>
-      </w:r>
-    </w:p>
-    <w:p>
-      <w:pPr>
-        <w:pStyle w:val="Paragrafoelenco"/>
-        <w:numPr>
-          <w:ilvl w:val="1"/>
-          <w:numId w:val="10"/>
-        </w:numPr>
-      </w:pPr>
-      <w:r>
-        <w:t>camera non p</w:t>
-      </w:r>
-      <w:r>
-        <w:t>iù disponibile</w:t>
-      </w:r>
-    </w:p>
-    <w:p>
-      <w:pPr>
-        <w:pStyle w:val="Paragrafoelenco"/>
-        <w:numPr>
-          <w:ilvl w:val="0"/>
-          <w:numId w:val="5"/>
-        </w:numPr>
-      </w:pPr>
-      <w:r>
-        <w:t>s</w:t>
-      </w:r>
-      <w:r>
-        <w:t>er</w:t>
-      </w:r>
-      <w:r>
-        <w:t>vizi</w:t>
-      </w:r>
-    </w:p>
-    <w:p>
-      <w:pPr>
-        <w:pStyle w:val="Paragrafoelenco"/>
-        <w:numPr>
-          <w:ilvl w:val="1"/>
-          <w:numId w:val="11"/>
-        </w:numPr>
-      </w:pPr>
-      <w:r>
-        <w:t>lista di servizi uguale a null</w:t>
-      </w:r>
-      <w:r>
-        <w:t xml:space="preserve"> </w:t>
-      </w:r>
-      <w:r>
-        <w:t>[error]</w:t>
-      </w:r>
-    </w:p>
-    <w:p>
-      <w:pPr>
-        <w:pStyle w:val="Paragrafoelenco"/>
-        <w:numPr>
-          <w:ilvl w:val="1"/>
-          <w:numId w:val="11"/>
-        </w:numPr>
-      </w:pPr>
-      <w:r>
-        <w:t>nessun servizio selezionato</w:t>
-      </w:r>
-    </w:p>
-    <w:p>
-      <w:pPr>
-        <w:pStyle w:val="Paragrafoelenco"/>
-        <w:numPr>
-          <w:ilvl w:val="1"/>
-          <w:numId w:val="11"/>
-        </w:numPr>
-      </w:pPr>
-      <w:r>
-        <w:t xml:space="preserve">per ogni </w:t>
-      </w:r>
-      <w:r>
-        <w:t xml:space="preserve">tipo di </w:t>
-      </w:r>
-      <w:r>
-        <w:t>servizio selezionato</w:t>
-      </w:r>
-      <w:r>
-        <w:t xml:space="preserve"> il numero di servizi </w:t>
-      </w:r>
-      <w:r>
-        <w:t>è minore o uguale al numero di ospiti della prenotazione</w:t>
-      </w:r>
-    </w:p>
-    <w:p>
-      <w:pPr>
-        <w:pStyle w:val="Paragrafoelenco"/>
-        <w:numPr>
-          <w:ilvl w:val="1"/>
-          <w:numId w:val="11"/>
-        </w:numPr>
-      </w:pPr>
-      <w:r>
-        <w:t xml:space="preserve">per </w:t>
-      </w:r>
-      <w:r>
-        <w:t xml:space="preserve">almeno un </w:t>
-      </w:r>
-      <w:r>
-        <w:t xml:space="preserve">tipo di </w:t>
-      </w:r>
-      <w:r>
-        <w:t xml:space="preserve">servizio selezionato </w:t>
-      </w:r>
-      <w:r>
-        <w:t>il numero di servizi è maggiore</w:t>
-      </w:r>
-      <w:r>
-        <w:t xml:space="preserve"> </w:t>
-      </w:r>
-      <w:r>
-        <w:t>del numero di ospiti della prenotazione</w:t>
-      </w:r>
-      <w:r>
-        <w:t xml:space="preserve"> </w:t>
-      </w:r>
-      <w:r>
-        <w:t>[error]</w:t>
-      </w:r>
-    </w:p>
-    <w:p>
-      <w:pPr>
-        <w:pStyle w:val="Paragrafoelenco"/>
-        <w:numPr>
-          <w:ilvl w:val="0"/>
-          <w:numId w:val="5"/>
-        </w:numPr>
-      </w:pPr>
-      <w:r>
-        <w:t>cliente</w:t>
-      </w:r>
-    </w:p>
-    <w:p>
-      <w:pPr>
-        <w:pStyle w:val="Paragrafoelenco"/>
-        <w:numPr>
-          <w:ilvl w:val="1"/>
-          <w:numId w:val="12"/>
-        </w:numPr>
-      </w:pPr>
-      <w:r>
-        <w:t>cliente uguale a null (non autenticato)</w:t>
-      </w:r>
-      <w:r>
-        <w:t xml:space="preserve"> </w:t>
-      </w:r>
-      <w:r>
-        <w:t>[error]</w:t>
-      </w:r>
-    </w:p>
-    <w:p>
-      <w:pPr>
-        <w:pStyle w:val="Paragrafoelenco"/>
-        <w:numPr>
-          <w:ilvl w:val="1"/>
-          <w:numId w:val="12"/>
-        </w:numPr>
-      </w:pPr>
-      <w:r>
-        <w:t>cliente autenticato</w:t>
-      </w:r>
-    </w:p>
-    <w:p>
-      <w:pPr>
-        <w:widowControl/>
-        <w:suppressAutoHyphens w:val="0"/>
-      </w:pPr>
-    </w:p>
-    <w:tbl>
-      <w:tblPr>
-        <w:tblStyle w:val="Tabellagriglia5scura-colore1"/>
-        <w:tblW w:w="0" w:type="auto"/>
-        <w:tblBorders>
-          <w:top w:val="single" w:sz="4" w:space="0" w:color="auto"/>
-          <w:left w:val="single" w:sz="4" w:space="0" w:color="auto"/>
-          <w:bottom w:val="single" w:sz="4" w:space="0" w:color="auto"/>
-          <w:right w:val="single" w:sz="4" w:space="0" w:color="auto"/>
-          <w:insideH w:val="single" w:sz="4" w:space="0" w:color="auto"/>
-          <w:insideV w:val="single" w:sz="4" w:space="0" w:color="auto"/>
-        </w:tblBorders>
-        <w:tblLook w:val="04A0" w:firstRow="1" w:lastRow="0" w:firstColumn="1" w:lastColumn="0" w:noHBand="0" w:noVBand="1"/>
-      </w:tblPr>
-      <w:tblGrid>
-        <w:gridCol w:w="1555"/>
-        <w:gridCol w:w="3827"/>
-        <w:gridCol w:w="4245"/>
-      </w:tblGrid>
-      <w:tr>
-        <w:trPr>
-          <w:cnfStyle w:val="100000000000" w:firstRow="1" w:lastRow="0" w:firstColumn="0" w:lastColumn="0" w:oddVBand="0" w:evenVBand="0" w:oddHBand="0" w:evenHBand="0" w:firstRowFirstColumn="0" w:firstRowLastColumn="0" w:lastRowFirstColumn="0" w:lastRowLastColumn="0"/>
-          <w:trHeight w:val="828"/>
-        </w:trPr>
-        <w:tc>
-          <w:tcPr>
-            <w:cnfStyle w:val="001000000000" w:firstRow="0" w:lastRow="0" w:firstColumn="1" w:lastColumn="0" w:oddVBand="0" w:evenVBand="0" w:oddHBand="0" w:evenHBand="0" w:firstRowFirstColumn="0" w:firstRowLastColumn="0" w:lastRowFirstColumn="0" w:lastRowLastColumn="0"/>
-            <w:tcW w:w="1555" w:type="dxa"/>
-            <w:tcBorders>
-              <w:top w:val="none" w:sz="0" w:space="0" w:color="auto"/>
-              <w:left w:val="none" w:sz="0" w:space="0" w:color="auto"/>
-              <w:right w:val="none" w:sz="0" w:space="0" w:color="auto"/>
-            </w:tcBorders>
-            <w:vAlign w:val="center"/>
-          </w:tcPr>
-          <w:p>
-            <w:pPr>
-              <w:widowControl/>
-              <w:suppressAutoHyphens w:val="0"/>
-              <w:jc w:val="center"/>
-            </w:pPr>
-            <w:r>
-              <w:t>Test Case ID</w:t>
-            </w:r>
-          </w:p>
-        </w:tc>
-        <w:tc>
-          <w:tcPr>
-            <w:tcW w:w="3827" w:type="dxa"/>
-            <w:tcBorders>
-              <w:top w:val="none" w:sz="0" w:space="0" w:color="auto"/>
-              <w:left w:val="none" w:sz="0" w:space="0" w:color="auto"/>
-              <w:right w:val="none" w:sz="0" w:space="0" w:color="auto"/>
-            </w:tcBorders>
-            <w:vAlign w:val="center"/>
-          </w:tcPr>
-          <w:p>
-            <w:pPr>
-              <w:widowControl/>
-              <w:suppressAutoHyphens w:val="0"/>
-              <w:jc w:val="center"/>
-              <w:cnfStyle w:val="100000000000" w:firstRow="1" w:lastRow="0" w:firstColumn="0" w:lastColumn="0" w:oddVBand="0" w:evenVBand="0" w:oddHBand="0" w:evenHBand="0" w:firstRowFirstColumn="0" w:firstRowLastColumn="0" w:lastRowFirstColumn="0" w:lastRowLastColumn="0"/>
-            </w:pPr>
-            <w:r>
-              <w:t>Test Frame</w:t>
-            </w:r>
-          </w:p>
-        </w:tc>
-        <w:tc>
-          <w:tcPr>
-            <w:tcW w:w="4245" w:type="dxa"/>
-            <w:tcBorders>
-              <w:top w:val="none" w:sz="0" w:space="0" w:color="auto"/>
-              <w:left w:val="none" w:sz="0" w:space="0" w:color="auto"/>
-              <w:right w:val="none" w:sz="0" w:space="0" w:color="auto"/>
-            </w:tcBorders>
-            <w:vAlign w:val="center"/>
-          </w:tcPr>
-          <w:p>
-            <w:pPr>
-              <w:widowControl/>
-              <w:suppressAutoHyphens w:val="0"/>
-              <w:jc w:val="center"/>
-              <w:cnfStyle w:val="100000000000" w:firstRow="1" w:lastRow="0" w:firstColumn="0" w:lastColumn="0" w:oddVBand="0" w:evenVBand="0" w:oddHBand="0" w:evenHBand="0" w:firstRowFirstColumn="0" w:firstRowLastColumn="0" w:lastRowFirstColumn="0" w:lastRowLastColumn="0"/>
-            </w:pPr>
-            <w:r>
-              <w:t>Esito</w:t>
-            </w:r>
-          </w:p>
-        </w:tc>
-      </w:tr>
-      <w:tr>
-        <w:trPr>
-          <w:cnfStyle w:val="000000100000" w:firstRow="0" w:lastRow="0" w:firstColumn="0" w:lastColumn="0" w:oddVBand="0" w:evenVBand="0" w:oddHBand="1" w:evenHBand="0" w:firstRowFirstColumn="0" w:firstRowLastColumn="0" w:lastRowFirstColumn="0" w:lastRowLastColumn="0"/>
-          <w:trHeight w:val="828"/>
-        </w:trPr>
-        <w:tc>
-          <w:tcPr>
-            <w:cnfStyle w:val="001000000000" w:firstRow="0" w:lastRow="0" w:firstColumn="1" w:lastColumn="0" w:oddVBand="0" w:evenVBand="0" w:oddHBand="0" w:evenHBand="0" w:firstRowFirstColumn="0" w:firstRowLastColumn="0" w:lastRowFirstColumn="0" w:lastRowLastColumn="0"/>
-            <w:tcW w:w="1555" w:type="dxa"/>
-            <w:tcBorders>
-              <w:left w:val="none" w:sz="0" w:space="0" w:color="auto"/>
-            </w:tcBorders>
-            <w:vAlign w:val="center"/>
-            <w:hideMark/>
-          </w:tcPr>
-          <w:p>
-            <w:pPr>
-              <w:widowControl/>
-              <w:suppressAutoHyphens w:val="0"/>
-              <w:jc w:val="center"/>
-            </w:pPr>
-            <w:r>
-              <w:t>TC1</w:t>
-            </w:r>
-          </w:p>
-        </w:tc>
-        <w:tc>
-          <w:tcPr>
-            <w:tcW w:w="3827" w:type="dxa"/>
-            <w:vAlign w:val="center"/>
-            <w:hideMark/>
-          </w:tcPr>
-          <w:p>
-            <w:pPr>
-              <w:widowControl/>
-              <w:suppressAutoHyphens w:val="0"/>
-              <w:jc w:val="center"/>
-              <w:cnfStyle w:val="000000100000" w:firstRow="0" w:lastRow="0" w:firstColumn="0" w:lastColumn="0" w:oddVBand="0" w:evenVBand="0" w:oddHBand="1" w:evenHBand="0" w:firstRowFirstColumn="0" w:firstRowLastColumn="0" w:lastRowFirstColumn="0" w:lastRowLastColumn="0"/>
-            </w:pPr>
-            <w:r>
-              <w:t>CI1, CO4, DP2, NO2, CA2, S2, CL2</w:t>
-            </w:r>
-          </w:p>
-        </w:tc>
-        <w:tc>
-          <w:tcPr>
-            <w:tcW w:w="4245" w:type="dxa"/>
-            <w:vAlign w:val="center"/>
-            <w:hideMark/>
-          </w:tcPr>
-          <w:p>
-            <w:pPr>
-              <w:widowControl/>
-              <w:suppressAutoHyphens w:val="0"/>
-              <w:jc w:val="center"/>
-              <w:cnfStyle w:val="000000100000" w:firstRow="0" w:lastRow="0" w:firstColumn="0" w:lastColumn="0" w:oddVBand="0" w:evenVBand="0" w:oddHBand="1" w:evenHBand="0" w:firstRowFirstColumn="0" w:firstRowLastColumn="0" w:lastRowFirstColumn="0" w:lastRowLastColumn="0"/>
-            </w:pPr>
-            <w:r>
-              <w:t>Prenotazione non effettuata - nessuna data di check-in selezionata</w:t>
-            </w:r>
-          </w:p>
-        </w:tc>
-      </w:tr>
-      <w:tr>
-        <w:trPr>
-          <w:trHeight w:val="828"/>
-        </w:trPr>
-        <w:tc>
-          <w:tcPr>
-            <w:cnfStyle w:val="001000000000" w:firstRow="0" w:lastRow="0" w:firstColumn="1" w:lastColumn="0" w:oddVBand="0" w:evenVBand="0" w:oddHBand="0" w:evenHBand="0" w:firstRowFirstColumn="0" w:firstRowLastColumn="0" w:lastRowFirstColumn="0" w:lastRowLastColumn="0"/>
-            <w:tcW w:w="1555" w:type="dxa"/>
-            <w:tcBorders>
-              <w:left w:val="none" w:sz="0" w:space="0" w:color="auto"/>
-            </w:tcBorders>
-            <w:vAlign w:val="center"/>
-            <w:hideMark/>
-          </w:tcPr>
-          <w:p>
-            <w:pPr>
-              <w:widowControl/>
-              <w:suppressAutoHyphens w:val="0"/>
-              <w:jc w:val="center"/>
-            </w:pPr>
-            <w:r>
-              <w:t>TC2</w:t>
-            </w:r>
-          </w:p>
-        </w:tc>
-        <w:tc>
-          <w:tcPr>
-            <w:tcW w:w="3827" w:type="dxa"/>
-            <w:vAlign w:val="center"/>
-            <w:hideMark/>
-          </w:tcPr>
-          <w:p>
-            <w:pPr>
-              <w:widowControl/>
-              <w:suppressAutoHyphens w:val="0"/>
-              <w:jc w:val="center"/>
-              <w:cnfStyle w:val="000000000000" w:firstRow="0" w:lastRow="0" w:firstColumn="0" w:lastColumn="0" w:oddVBand="0" w:evenVBand="0" w:oddHBand="0" w:evenHBand="0" w:firstRowFirstColumn="0" w:firstRowLastColumn="0" w:lastRowFirstColumn="0" w:lastRowLastColumn="0"/>
-            </w:pPr>
-            <w:r>
-              <w:t>CI2, CO4, DP2, NO2, CA2, S2, CL2</w:t>
-            </w:r>
-          </w:p>
-        </w:tc>
-        <w:tc>
-          <w:tcPr>
-            <w:tcW w:w="4245" w:type="dxa"/>
-            <w:vAlign w:val="center"/>
-            <w:hideMark/>
-          </w:tcPr>
-          <w:p>
-            <w:pPr>
-              <w:widowControl/>
-              <w:suppressAutoHyphens w:val="0"/>
-              <w:jc w:val="center"/>
-              <w:cnfStyle w:val="000000000000" w:firstRow="0" w:lastRow="0" w:firstColumn="0" w:lastColumn="0" w:oddVBand="0" w:evenVBand="0" w:oddHBand="0" w:evenHBand="0" w:firstRowFirstColumn="0" w:firstRowLastColumn="0" w:lastRowFirstColumn="0" w:lastRowLastColumn="0"/>
-            </w:pPr>
-            <w:r>
-              <w:t>Prenotazione non effettuata - data di check-in minore della data corrente</w:t>
-            </w:r>
-          </w:p>
-        </w:tc>
-      </w:tr>
-      <w:tr>
-        <w:trPr>
-          <w:cnfStyle w:val="000000100000" w:firstRow="0" w:lastRow="0" w:firstColumn="0" w:lastColumn="0" w:oddVBand="0" w:evenVBand="0" w:oddHBand="1" w:evenHBand="0" w:firstRowFirstColumn="0" w:firstRowLastColumn="0" w:lastRowFirstColumn="0" w:lastRowLastColumn="0"/>
-          <w:trHeight w:val="828"/>
-        </w:trPr>
-        <w:tc>
-          <w:tcPr>
-            <w:cnfStyle w:val="001000000000" w:firstRow="0" w:lastRow="0" w:firstColumn="1" w:lastColumn="0" w:oddVBand="0" w:evenVBand="0" w:oddHBand="0" w:evenHBand="0" w:firstRowFirstColumn="0" w:firstRowLastColumn="0" w:lastRowFirstColumn="0" w:lastRowLastColumn="0"/>
-            <w:tcW w:w="1555" w:type="dxa"/>
-            <w:tcBorders>
-              <w:left w:val="none" w:sz="0" w:space="0" w:color="auto"/>
-            </w:tcBorders>
-            <w:vAlign w:val="center"/>
-            <w:hideMark/>
-          </w:tcPr>
-          <w:p>
-            <w:pPr>
-              <w:widowControl/>
-              <w:suppressAutoHyphens w:val="0"/>
-              <w:jc w:val="center"/>
-            </w:pPr>
-            <w:r>
-              <w:t>TC3</w:t>
-            </w:r>
-          </w:p>
-        </w:tc>
-        <w:tc>
-          <w:tcPr>
-            <w:tcW w:w="3827" w:type="dxa"/>
-            <w:vAlign w:val="center"/>
-            <w:hideMark/>
-          </w:tcPr>
-          <w:p>
-            <w:pPr>
-              <w:widowControl/>
-              <w:suppressAutoHyphens w:val="0"/>
-              <w:jc w:val="center"/>
-              <w:cnfStyle w:val="000000100000" w:firstRow="0" w:lastRow="0" w:firstColumn="0" w:lastColumn="0" w:oddVBand="0" w:evenVBand="0" w:oddHBand="1" w:evenHBand="0" w:firstRowFirstColumn="0" w:firstRowLastColumn="0" w:lastRowFirstColumn="0" w:lastRowLastColumn="0"/>
-            </w:pPr>
-            <w:r>
-              <w:t>CI5, CO4, DP2, NO2, CA2, S2, CL2</w:t>
-            </w:r>
-          </w:p>
-        </w:tc>
-        <w:tc>
-          <w:tcPr>
-            <w:tcW w:w="4245" w:type="dxa"/>
-            <w:vAlign w:val="center"/>
-            <w:hideMark/>
-          </w:tcPr>
-          <w:p>
-            <w:pPr>
-              <w:widowControl/>
-              <w:suppressAutoHyphens w:val="0"/>
-              <w:jc w:val="center"/>
-              <w:cnfStyle w:val="000000100000" w:firstRow="0" w:lastRow="0" w:firstColumn="0" w:lastColumn="0" w:oddVBand="0" w:evenVBand="0" w:oddHBand="1" w:evenHBand="0" w:firstRowFirstColumn="0" w:firstRowLastColumn="0" w:lastRowFirstColumn="0" w:lastRowLastColumn="0"/>
-            </w:pPr>
-            <w:r>
-              <w:t>Prenotazione non effettuata - data di check-in maggiore o uguale alla data di check-out</w:t>
-            </w:r>
-          </w:p>
-        </w:tc>
-      </w:tr>
-      <w:tr>
-        <w:trPr>
-          <w:trHeight w:val="828"/>
-        </w:trPr>
-        <w:tc>
-          <w:tcPr>
-            <w:cnfStyle w:val="001000000000" w:firstRow="0" w:lastRow="0" w:firstColumn="1" w:lastColumn="0" w:oddVBand="0" w:evenVBand="0" w:oddHBand="0" w:evenHBand="0" w:firstRowFirstColumn="0" w:firstRowLastColumn="0" w:lastRowFirstColumn="0" w:lastRowLastColumn="0"/>
-            <w:tcW w:w="1555" w:type="dxa"/>
-            <w:tcBorders>
-              <w:left w:val="none" w:sz="0" w:space="0" w:color="auto"/>
-            </w:tcBorders>
-            <w:vAlign w:val="center"/>
-            <w:hideMark/>
-          </w:tcPr>
-          <w:p>
-            <w:pPr>
-              <w:widowControl/>
-              <w:suppressAutoHyphens w:val="0"/>
-              <w:jc w:val="center"/>
-            </w:pPr>
-            <w:r>
-              <w:t>TC4</w:t>
-            </w:r>
-          </w:p>
-        </w:tc>
-        <w:tc>
-          <w:tcPr>
-            <w:tcW w:w="3827" w:type="dxa"/>
-            <w:vAlign w:val="center"/>
-            <w:hideMark/>
-          </w:tcPr>
-          <w:p>
-            <w:pPr>
-              <w:widowControl/>
-              <w:suppressAutoHyphens w:val="0"/>
-              <w:jc w:val="center"/>
-              <w:cnfStyle w:val="000000000000" w:firstRow="0" w:lastRow="0" w:firstColumn="0" w:lastColumn="0" w:oddVBand="0" w:evenVBand="0" w:oddHBand="0" w:evenHBand="0" w:firstRowFirstColumn="0" w:firstRowLastColumn="0" w:lastRowFirstColumn="0" w:lastRowLastColumn="0"/>
-            </w:pPr>
-            <w:r>
-              <w:t>CI3, CO1, DP2, NO2, CA2, S2, CL2</w:t>
-            </w:r>
-          </w:p>
-        </w:tc>
-        <w:tc>
-          <w:tcPr>
-            <w:tcW w:w="4245" w:type="dxa"/>
-            <w:vAlign w:val="center"/>
-            <w:hideMark/>
-          </w:tcPr>
-          <w:p>
-            <w:pPr>
-              <w:widowControl/>
-              <w:suppressAutoHyphens w:val="0"/>
-              <w:jc w:val="center"/>
-              <w:cnfStyle w:val="000000000000" w:firstRow="0" w:lastRow="0" w:firstColumn="0" w:lastColumn="0" w:oddVBand="0" w:evenVBand="0" w:oddHBand="0" w:evenHBand="0" w:firstRowFirstColumn="0" w:firstRowLastColumn="0" w:lastRowFirstColumn="0" w:lastRowLastColumn="0"/>
-            </w:pPr>
-            <w:r>
-              <w:t>Prenotazione non effettuata - nessuna data di check-out selezionata</w:t>
-            </w:r>
-          </w:p>
-        </w:tc>
-      </w:tr>
-      <w:tr>
-        <w:trPr>
-          <w:cnfStyle w:val="000000100000" w:firstRow="0" w:lastRow="0" w:firstColumn="0" w:lastColumn="0" w:oddVBand="0" w:evenVBand="0" w:oddHBand="1" w:evenHBand="0" w:firstRowFirstColumn="0" w:firstRowLastColumn="0" w:lastRowFirstColumn="0" w:lastRowLastColumn="0"/>
-          <w:trHeight w:val="828"/>
-        </w:trPr>
-        <w:tc>
-          <w:tcPr>
-            <w:cnfStyle w:val="001000000000" w:firstRow="0" w:lastRow="0" w:firstColumn="1" w:lastColumn="0" w:oddVBand="0" w:evenVBand="0" w:oddHBand="0" w:evenHBand="0" w:firstRowFirstColumn="0" w:firstRowLastColumn="0" w:lastRowFirstColumn="0" w:lastRowLastColumn="0"/>
-            <w:tcW w:w="1555" w:type="dxa"/>
-            <w:tcBorders>
-              <w:left w:val="none" w:sz="0" w:space="0" w:color="auto"/>
-            </w:tcBorders>
-            <w:vAlign w:val="center"/>
-            <w:hideMark/>
-          </w:tcPr>
-          <w:p>
-            <w:pPr>
-              <w:widowControl/>
-              <w:suppressAutoHyphens w:val="0"/>
-              <w:jc w:val="center"/>
-            </w:pPr>
-            <w:r>
-              <w:t>TC5</w:t>
-            </w:r>
-          </w:p>
-        </w:tc>
-        <w:tc>
-          <w:tcPr>
-            <w:tcW w:w="3827" w:type="dxa"/>
-            <w:vAlign w:val="center"/>
-            <w:hideMark/>
-          </w:tcPr>
-          <w:p>
-            <w:pPr>
-              <w:widowControl/>
-              <w:suppressAutoHyphens w:val="0"/>
-              <w:jc w:val="center"/>
-              <w:cnfStyle w:val="000000100000" w:firstRow="0" w:lastRow="0" w:firstColumn="0" w:lastColumn="0" w:oddVBand="0" w:evenVBand="0" w:oddHBand="1" w:evenHBand="0" w:firstRowFirstColumn="0" w:firstRowLastColumn="0" w:lastRowFirstColumn="0" w:lastRowLastColumn="0"/>
-            </w:pPr>
-            <w:r>
-              <w:t>CI3, CO2, DP2, NO2, CA2, S2, CL2</w:t>
-            </w:r>
-          </w:p>
-        </w:tc>
-        <w:tc>
-          <w:tcPr>
-            <w:tcW w:w="4245" w:type="dxa"/>
-            <w:vAlign w:val="center"/>
-            <w:hideMark/>
-          </w:tcPr>
-          <w:p>
-            <w:pPr>
-              <w:widowControl/>
-              <w:suppressAutoHyphens w:val="0"/>
-              <w:jc w:val="center"/>
-              <w:cnfStyle w:val="000000100000" w:firstRow="0" w:lastRow="0" w:firstColumn="0" w:lastColumn="0" w:oddVBand="0" w:evenVBand="0" w:oddHBand="1" w:evenHBand="0" w:firstRowFirstColumn="0" w:firstRowLastColumn="0" w:lastRowFirstColumn="0" w:lastRowLastColumn="0"/>
-            </w:pPr>
-            <w:r>
-              <w:t>Prenotazione non effettuata - data di check-out minore della data corrente</w:t>
-            </w:r>
-          </w:p>
-        </w:tc>
-      </w:tr>
-      <w:tr>
-        <w:trPr>
-          <w:trHeight w:val="828"/>
-        </w:trPr>
-        <w:tc>
-          <w:tcPr>
-            <w:cnfStyle w:val="001000000000" w:firstRow="0" w:lastRow="0" w:firstColumn="1" w:lastColumn="0" w:oddVBand="0" w:evenVBand="0" w:oddHBand="0" w:evenHBand="0" w:firstRowFirstColumn="0" w:firstRowLastColumn="0" w:lastRowFirstColumn="0" w:lastRowLastColumn="0"/>
-            <w:tcW w:w="1555" w:type="dxa"/>
-            <w:tcBorders>
-              <w:left w:val="none" w:sz="0" w:space="0" w:color="auto"/>
-            </w:tcBorders>
-            <w:vAlign w:val="center"/>
-            <w:hideMark/>
-          </w:tcPr>
-          <w:p>
-            <w:pPr>
-              <w:widowControl/>
-              <w:suppressAutoHyphens w:val="0"/>
-              <w:jc w:val="center"/>
-            </w:pPr>
-            <w:r>
-              <w:t>TC6</w:t>
-            </w:r>
-          </w:p>
-        </w:tc>
-        <w:tc>
-          <w:tcPr>
-            <w:tcW w:w="3827" w:type="dxa"/>
-            <w:vAlign w:val="center"/>
-            <w:hideMark/>
-          </w:tcPr>
-          <w:p>
-            <w:pPr>
-              <w:widowControl/>
-              <w:suppressAutoHyphens w:val="0"/>
-              <w:jc w:val="center"/>
-              <w:cnfStyle w:val="000000000000" w:firstRow="0" w:lastRow="0" w:firstColumn="0" w:lastColumn="0" w:oddVBand="0" w:evenVBand="0" w:oddHBand="0" w:evenHBand="0" w:firstRowFirstColumn="0" w:firstRowLastColumn="0" w:lastRowFirstColumn="0" w:lastRowLastColumn="0"/>
-            </w:pPr>
-            <w:r>
-              <w:t>CI3, CO3, DP2, NO2, CA2, S2, CL2</w:t>
-            </w:r>
-          </w:p>
-        </w:tc>
-        <w:tc>
-          <w:tcPr>
-            <w:tcW w:w="4245" w:type="dxa"/>
-            <w:vAlign w:val="center"/>
-            <w:hideMark/>
-          </w:tcPr>
-          <w:p>
-            <w:pPr>
-              <w:widowControl/>
-              <w:suppressAutoHyphens w:val="0"/>
-              <w:jc w:val="center"/>
-              <w:cnfStyle w:val="000000000000" w:firstRow="0" w:lastRow="0" w:firstColumn="0" w:lastColumn="0" w:oddVBand="0" w:evenVBand="0" w:oddHBand="0" w:evenHBand="0" w:firstRowFirstColumn="0" w:firstRowLastColumn="0" w:lastRowFirstColumn="0" w:lastRowLastColumn="0"/>
-            </w:pPr>
-            <w:r>
-              <w:t>Prenotazione non effettuata - data di check-out uguale alla data corrente</w:t>
-            </w:r>
-          </w:p>
-        </w:tc>
-      </w:tr>
-      <w:tr>
-        <w:trPr>
-          <w:cnfStyle w:val="000000100000" w:firstRow="0" w:lastRow="0" w:firstColumn="0" w:lastColumn="0" w:oddVBand="0" w:evenVBand="0" w:oddHBand="1" w:evenHBand="0" w:firstRowFirstColumn="0" w:firstRowLastColumn="0" w:lastRowFirstColumn="0" w:lastRowLastColumn="0"/>
-          <w:trHeight w:val="828"/>
-        </w:trPr>
-        <w:tc>
-          <w:tcPr>
-            <w:cnfStyle w:val="001000000000" w:firstRow="0" w:lastRow="0" w:firstColumn="1" w:lastColumn="0" w:oddVBand="0" w:evenVBand="0" w:oddHBand="0" w:evenHBand="0" w:firstRowFirstColumn="0" w:firstRowLastColumn="0" w:lastRowFirstColumn="0" w:lastRowLastColumn="0"/>
-            <w:tcW w:w="1555" w:type="dxa"/>
-            <w:tcBorders>
-              <w:left w:val="none" w:sz="0" w:space="0" w:color="auto"/>
-            </w:tcBorders>
-            <w:vAlign w:val="center"/>
-            <w:hideMark/>
-          </w:tcPr>
-          <w:p>
-            <w:pPr>
-              <w:widowControl/>
-              <w:suppressAutoHyphens w:val="0"/>
-              <w:jc w:val="center"/>
-            </w:pPr>
-            <w:r>
-              <w:t>TC7</w:t>
-            </w:r>
-          </w:p>
-        </w:tc>
-        <w:tc>
-          <w:tcPr>
-            <w:tcW w:w="3827" w:type="dxa"/>
-            <w:vAlign w:val="center"/>
-            <w:hideMark/>
-          </w:tcPr>
-          <w:p>
-            <w:pPr>
-              <w:widowControl/>
-              <w:suppressAutoHyphens w:val="0"/>
-              <w:jc w:val="center"/>
-              <w:cnfStyle w:val="000000100000" w:firstRow="0" w:lastRow="0" w:firstColumn="0" w:lastColumn="0" w:oddVBand="0" w:evenVBand="0" w:oddHBand="1" w:evenHBand="0" w:firstRowFirstColumn="0" w:firstRowLastColumn="0" w:lastRowFirstColumn="0" w:lastRowLastColumn="0"/>
-            </w:pPr>
-            <w:r>
-              <w:t>CI3, CO5, DP2, NO2, CA2, S2, CL2</w:t>
-            </w:r>
-          </w:p>
-        </w:tc>
-        <w:tc>
-          <w:tcPr>
-            <w:tcW w:w="4245" w:type="dxa"/>
-            <w:vAlign w:val="center"/>
-            <w:hideMark/>
-          </w:tcPr>
-          <w:p>
-            <w:pPr>
-              <w:widowControl/>
-              <w:suppressAutoHyphens w:val="0"/>
-              <w:jc w:val="center"/>
-              <w:cnfStyle w:val="000000100000" w:firstRow="0" w:lastRow="0" w:firstColumn="0" w:lastColumn="0" w:oddVBand="0" w:evenVBand="0" w:oddHBand="1" w:evenHBand="0" w:firstRowFirstColumn="0" w:firstRowLastColumn="0" w:lastRowFirstColumn="0" w:lastRowLastColumn="0"/>
-            </w:pPr>
-            <w:r>
-              <w:t xml:space="preserve">Prenotazione non effettuata - data di check-out minore </w:t>
-            </w:r>
-            <w:r>
-              <w:t>de</w:t>
-            </w:r>
-            <w:r>
-              <w:t>lla data di check-in</w:t>
-            </w:r>
-          </w:p>
-        </w:tc>
-      </w:tr>
-      <w:tr>
-        <w:trPr>
-          <w:trHeight w:val="828"/>
-        </w:trPr>
-        <w:tc>
-          <w:tcPr>
-            <w:cnfStyle w:val="001000000000" w:firstRow="0" w:lastRow="0" w:firstColumn="1" w:lastColumn="0" w:oddVBand="0" w:evenVBand="0" w:oddHBand="0" w:evenHBand="0" w:firstRowFirstColumn="0" w:firstRowLastColumn="0" w:lastRowFirstColumn="0" w:lastRowLastColumn="0"/>
-            <w:tcW w:w="1555" w:type="dxa"/>
-            <w:tcBorders>
-              <w:left w:val="none" w:sz="0" w:space="0" w:color="auto"/>
-            </w:tcBorders>
-            <w:vAlign w:val="center"/>
-            <w:hideMark/>
-          </w:tcPr>
-          <w:p>
-            <w:pPr>
-              <w:widowControl/>
-              <w:suppressAutoHyphens w:val="0"/>
-              <w:jc w:val="center"/>
-            </w:pPr>
-            <w:r>
-              <w:t>TC8</w:t>
-            </w:r>
-          </w:p>
-        </w:tc>
-        <w:tc>
-          <w:tcPr>
-            <w:tcW w:w="3827" w:type="dxa"/>
-            <w:vAlign w:val="center"/>
-            <w:hideMark/>
-          </w:tcPr>
-          <w:p>
-            <w:pPr>
-              <w:widowControl/>
-              <w:suppressAutoHyphens w:val="0"/>
-              <w:jc w:val="center"/>
-              <w:cnfStyle w:val="000000000000" w:firstRow="0" w:lastRow="0" w:firstColumn="0" w:lastColumn="0" w:oddVBand="0" w:evenVBand="0" w:oddHBand="0" w:evenHBand="0" w:firstRowFirstColumn="0" w:firstRowLastColumn="0" w:lastRowFirstColumn="0" w:lastRowLastColumn="0"/>
-            </w:pPr>
-            <w:r>
-              <w:t>CI3, CO4, DP1, NO2, CA2, S2, CL2</w:t>
-            </w:r>
-          </w:p>
-        </w:tc>
-        <w:tc>
-          <w:tcPr>
-            <w:tcW w:w="4245" w:type="dxa"/>
-            <w:vAlign w:val="center"/>
-            <w:hideMark/>
-          </w:tcPr>
-          <w:p>
-            <w:pPr>
-              <w:widowControl/>
-              <w:suppressAutoHyphens w:val="0"/>
-              <w:jc w:val="center"/>
-              <w:cnfStyle w:val="000000000000" w:firstRow="0" w:lastRow="0" w:firstColumn="0" w:lastColumn="0" w:oddVBand="0" w:evenVBand="0" w:oddHBand="0" w:evenHBand="0" w:firstRowFirstColumn="0" w:firstRowLastColumn="0" w:lastRowFirstColumn="0" w:lastRowLastColumn="0"/>
-            </w:pPr>
-            <w:r>
-              <w:t>Prenotazione non effettuata - data di prenotazione non presente</w:t>
-            </w:r>
-          </w:p>
-        </w:tc>
-      </w:tr>
-      <w:tr>
-        <w:trPr>
-          <w:cnfStyle w:val="000000100000" w:firstRow="0" w:lastRow="0" w:firstColumn="0" w:lastColumn="0" w:oddVBand="0" w:evenVBand="0" w:oddHBand="1" w:evenHBand="0" w:firstRowFirstColumn="0" w:firstRowLastColumn="0" w:lastRowFirstColumn="0" w:lastRowLastColumn="0"/>
-          <w:trHeight w:val="828"/>
-        </w:trPr>
-        <w:tc>
-          <w:tcPr>
-            <w:cnfStyle w:val="001000000000" w:firstRow="0" w:lastRow="0" w:firstColumn="1" w:lastColumn="0" w:oddVBand="0" w:evenVBand="0" w:oddHBand="0" w:evenHBand="0" w:firstRowFirstColumn="0" w:firstRowLastColumn="0" w:lastRowFirstColumn="0" w:lastRowLastColumn="0"/>
-            <w:tcW w:w="1555" w:type="dxa"/>
-            <w:tcBorders>
-              <w:left w:val="none" w:sz="0" w:space="0" w:color="auto"/>
-            </w:tcBorders>
-            <w:vAlign w:val="center"/>
-            <w:hideMark/>
-          </w:tcPr>
-          <w:p>
-            <w:pPr>
-              <w:widowControl/>
-              <w:suppressAutoHyphens w:val="0"/>
-              <w:jc w:val="center"/>
-            </w:pPr>
-            <w:r>
-              <w:t>TC9</w:t>
-            </w:r>
-          </w:p>
-        </w:tc>
-        <w:tc>
-          <w:tcPr>
-            <w:tcW w:w="3827" w:type="dxa"/>
-            <w:vAlign w:val="center"/>
-            <w:hideMark/>
-          </w:tcPr>
-          <w:p>
-            <w:pPr>
-              <w:widowControl/>
-              <w:suppressAutoHyphens w:val="0"/>
-              <w:jc w:val="center"/>
-              <w:cnfStyle w:val="000000100000" w:firstRow="0" w:lastRow="0" w:firstColumn="0" w:lastColumn="0" w:oddVBand="0" w:evenVBand="0" w:oddHBand="1" w:evenHBand="0" w:firstRowFirstColumn="0" w:firstRowLastColumn="0" w:lastRowFirstColumn="0" w:lastRowLastColumn="0"/>
-            </w:pPr>
-            <w:r>
-              <w:t>CI3, CO4, DP3, NO2, CA2, S2, CL2</w:t>
-            </w:r>
-          </w:p>
-        </w:tc>
-        <w:tc>
-          <w:tcPr>
-            <w:tcW w:w="4245" w:type="dxa"/>
-            <w:vAlign w:val="center"/>
-            <w:hideMark/>
-          </w:tcPr>
-          <w:p>
-            <w:pPr>
-              <w:widowControl/>
-              <w:suppressAutoHyphens w:val="0"/>
-              <w:jc w:val="center"/>
-              <w:cnfStyle w:val="000000100000" w:firstRow="0" w:lastRow="0" w:firstColumn="0" w:lastColumn="0" w:oddVBand="0" w:evenVBand="0" w:oddHBand="1" w:evenHBand="0" w:firstRowFirstColumn="0" w:firstRowLastColumn="0" w:lastRowFirstColumn="0" w:lastRowLastColumn="0"/>
-            </w:pPr>
-            <w:r>
-              <w:t>Prenotazione non effettuata - data di prenotazione maggiore della data corrente</w:t>
-            </w:r>
-          </w:p>
-        </w:tc>
-      </w:tr>
-      <w:tr>
-        <w:trPr>
-          <w:trHeight w:val="828"/>
-        </w:trPr>
-        <w:tc>
-          <w:tcPr>
-            <w:cnfStyle w:val="001000000000" w:firstRow="0" w:lastRow="0" w:firstColumn="1" w:lastColumn="0" w:oddVBand="0" w:evenVBand="0" w:oddHBand="0" w:evenHBand="0" w:firstRowFirstColumn="0" w:firstRowLastColumn="0" w:lastRowFirstColumn="0" w:lastRowLastColumn="0"/>
-            <w:tcW w:w="1555" w:type="dxa"/>
-            <w:tcBorders>
-              <w:left w:val="none" w:sz="0" w:space="0" w:color="auto"/>
-            </w:tcBorders>
-            <w:vAlign w:val="center"/>
-            <w:hideMark/>
-          </w:tcPr>
-          <w:p>
-            <w:pPr>
-              <w:widowControl/>
-              <w:suppressAutoHyphens w:val="0"/>
-              <w:jc w:val="center"/>
-            </w:pPr>
-            <w:r>
-              <w:t>TC10</w:t>
-            </w:r>
-          </w:p>
-        </w:tc>
-        <w:tc>
-          <w:tcPr>
-            <w:tcW w:w="3827" w:type="dxa"/>
-            <w:vAlign w:val="center"/>
-            <w:hideMark/>
-          </w:tcPr>
-          <w:p>
-            <w:pPr>
-              <w:widowControl/>
-              <w:suppressAutoHyphens w:val="0"/>
-              <w:jc w:val="center"/>
-              <w:cnfStyle w:val="000000000000" w:firstRow="0" w:lastRow="0" w:firstColumn="0" w:lastColumn="0" w:oddVBand="0" w:evenVBand="0" w:oddHBand="0" w:evenHBand="0" w:firstRowFirstColumn="0" w:firstRowLastColumn="0" w:lastRowFirstColumn="0" w:lastRowLastColumn="0"/>
-            </w:pPr>
-            <w:r>
-              <w:t>CI3, CO4, DP2, NO1, CA2, S2, CL2</w:t>
-            </w:r>
-          </w:p>
-        </w:tc>
-        <w:tc>
-          <w:tcPr>
-            <w:tcW w:w="4245" w:type="dxa"/>
-            <w:vAlign w:val="center"/>
-            <w:hideMark/>
-          </w:tcPr>
-          <w:p>
-            <w:pPr>
-              <w:widowControl/>
-              <w:suppressAutoHyphens w:val="0"/>
-              <w:jc w:val="center"/>
-              <w:cnfStyle w:val="000000000000" w:firstRow="0" w:lastRow="0" w:firstColumn="0" w:lastColumn="0" w:oddVBand="0" w:evenVBand="0" w:oddHBand="0" w:evenHBand="0" w:firstRowFirstColumn="0" w:firstRowLastColumn="0" w:lastRowFirstColumn="0" w:lastRowLastColumn="0"/>
-            </w:pPr>
-            <w:r>
-              <w:t>Prenotazione non effettuata - numero di ospiti minore o uguale a 0</w:t>
-            </w:r>
-          </w:p>
-        </w:tc>
-      </w:tr>
-      <w:tr>
-        <w:trPr>
-          <w:cnfStyle w:val="000000100000" w:firstRow="0" w:lastRow="0" w:firstColumn="0" w:lastColumn="0" w:oddVBand="0" w:evenVBand="0" w:oddHBand="1" w:evenHBand="0" w:firstRowFirstColumn="0" w:firstRowLastColumn="0" w:lastRowFirstColumn="0" w:lastRowLastColumn="0"/>
-          <w:trHeight w:val="828"/>
-        </w:trPr>
-        <w:tc>
-          <w:tcPr>
-            <w:cnfStyle w:val="001000000000" w:firstRow="0" w:lastRow="0" w:firstColumn="1" w:lastColumn="0" w:oddVBand="0" w:evenVBand="0" w:oddHBand="0" w:evenHBand="0" w:firstRowFirstColumn="0" w:firstRowLastColumn="0" w:lastRowFirstColumn="0" w:lastRowLastColumn="0"/>
-            <w:tcW w:w="1555" w:type="dxa"/>
-            <w:tcBorders>
-              <w:left w:val="none" w:sz="0" w:space="0" w:color="auto"/>
-            </w:tcBorders>
-            <w:vAlign w:val="center"/>
-            <w:hideMark/>
-          </w:tcPr>
-          <w:p>
-            <w:pPr>
-              <w:widowControl/>
-              <w:suppressAutoHyphens w:val="0"/>
-              <w:jc w:val="center"/>
-            </w:pPr>
-            <w:r>
-              <w:lastRenderedPageBreak/>
-              <w:t>TC11</w:t>
-            </w:r>
-          </w:p>
-        </w:tc>
-        <w:tc>
-          <w:tcPr>
-            <w:tcW w:w="3827" w:type="dxa"/>
-            <w:vAlign w:val="center"/>
-            <w:hideMark/>
-          </w:tcPr>
-          <w:p>
-            <w:pPr>
-              <w:widowControl/>
-              <w:suppressAutoHyphens w:val="0"/>
-              <w:jc w:val="center"/>
-              <w:cnfStyle w:val="000000100000" w:firstRow="0" w:lastRow="0" w:firstColumn="0" w:lastColumn="0" w:oddVBand="0" w:evenVBand="0" w:oddHBand="1" w:evenHBand="0" w:firstRowFirstColumn="0" w:firstRowLastColumn="0" w:lastRowFirstColumn="0" w:lastRowLastColumn="0"/>
-            </w:pPr>
-            <w:r>
-              <w:t>CI3, CO4, DP2, NO3, CA2, S2, CL2</w:t>
-            </w:r>
-          </w:p>
-        </w:tc>
-        <w:tc>
-          <w:tcPr>
-            <w:tcW w:w="4245" w:type="dxa"/>
-            <w:vAlign w:val="center"/>
-            <w:hideMark/>
-          </w:tcPr>
-          <w:p>
-            <w:pPr>
-              <w:widowControl/>
-              <w:suppressAutoHyphens w:val="0"/>
-              <w:jc w:val="center"/>
-              <w:cnfStyle w:val="000000100000" w:firstRow="0" w:lastRow="0" w:firstColumn="0" w:lastColumn="0" w:oddVBand="0" w:evenVBand="0" w:oddHBand="1" w:evenHBand="0" w:firstRowFirstColumn="0" w:firstRowLastColumn="0" w:lastRowFirstColumn="0" w:lastRowLastColumn="0"/>
-            </w:pPr>
-            <w:r>
-              <w:t>Prenotazione non effettuata - numero di ospiti maggiore del massimo consentito per la camera</w:t>
-            </w:r>
-          </w:p>
-        </w:tc>
-      </w:tr>
-      <w:tr>
-        <w:trPr>
-          <w:trHeight w:val="828"/>
-        </w:trPr>
-        <w:tc>
-          <w:tcPr>
-            <w:cnfStyle w:val="001000000000" w:firstRow="0" w:lastRow="0" w:firstColumn="1" w:lastColumn="0" w:oddVBand="0" w:evenVBand="0" w:oddHBand="0" w:evenHBand="0" w:firstRowFirstColumn="0" w:firstRowLastColumn="0" w:lastRowFirstColumn="0" w:lastRowLastColumn="0"/>
-            <w:tcW w:w="1555" w:type="dxa"/>
-            <w:tcBorders>
-              <w:left w:val="none" w:sz="0" w:space="0" w:color="auto"/>
-            </w:tcBorders>
-            <w:vAlign w:val="center"/>
-            <w:hideMark/>
-          </w:tcPr>
-          <w:p>
-            <w:pPr>
-              <w:widowControl/>
-              <w:suppressAutoHyphens w:val="0"/>
-              <w:jc w:val="center"/>
-            </w:pPr>
-            <w:r>
-              <w:t>TC12</w:t>
-            </w:r>
-          </w:p>
-        </w:tc>
-        <w:tc>
-          <w:tcPr>
-            <w:tcW w:w="3827" w:type="dxa"/>
-            <w:vAlign w:val="center"/>
-            <w:hideMark/>
-          </w:tcPr>
-          <w:p>
-            <w:pPr>
-              <w:widowControl/>
-              <w:suppressAutoHyphens w:val="0"/>
-              <w:jc w:val="center"/>
-              <w:cnfStyle w:val="000000000000" w:firstRow="0" w:lastRow="0" w:firstColumn="0" w:lastColumn="0" w:oddVBand="0" w:evenVBand="0" w:oddHBand="0" w:evenHBand="0" w:firstRowFirstColumn="0" w:firstRowLastColumn="0" w:lastRowFirstColumn="0" w:lastRowLastColumn="0"/>
-            </w:pPr>
-            <w:r>
-              <w:t>CI3, CO4, DP2, NO2, CA1, S2, CL2</w:t>
-            </w:r>
-          </w:p>
-        </w:tc>
-        <w:tc>
-          <w:tcPr>
-            <w:tcW w:w="4245" w:type="dxa"/>
-            <w:vAlign w:val="center"/>
-            <w:hideMark/>
-          </w:tcPr>
-          <w:p>
-            <w:pPr>
-              <w:widowControl/>
-              <w:suppressAutoHyphens w:val="0"/>
-              <w:jc w:val="center"/>
-              <w:cnfStyle w:val="000000000000" w:firstRow="0" w:lastRow="0" w:firstColumn="0" w:lastColumn="0" w:oddVBand="0" w:evenVBand="0" w:oddHBand="0" w:evenHBand="0" w:firstRowFirstColumn="0" w:firstRowLastColumn="0" w:lastRowFirstColumn="0" w:lastRowLastColumn="0"/>
-            </w:pPr>
-            <w:r>
-              <w:t>Prenotazione non effettuata - camera non presente</w:t>
-            </w:r>
-          </w:p>
-        </w:tc>
-      </w:tr>
-      <w:tr>
-        <w:trPr>
-          <w:cnfStyle w:val="000000100000" w:firstRow="0" w:lastRow="0" w:firstColumn="0" w:lastColumn="0" w:oddVBand="0" w:evenVBand="0" w:oddHBand="1" w:evenHBand="0" w:firstRowFirstColumn="0" w:firstRowLastColumn="0" w:lastRowFirstColumn="0" w:lastRowLastColumn="0"/>
-          <w:trHeight w:val="828"/>
-        </w:trPr>
-        <w:tc>
-          <w:tcPr>
-            <w:cnfStyle w:val="001000000000" w:firstRow="0" w:lastRow="0" w:firstColumn="1" w:lastColumn="0" w:oddVBand="0" w:evenVBand="0" w:oddHBand="0" w:evenHBand="0" w:firstRowFirstColumn="0" w:firstRowLastColumn="0" w:lastRowFirstColumn="0" w:lastRowLastColumn="0"/>
-            <w:tcW w:w="1555" w:type="dxa"/>
-            <w:tcBorders>
-              <w:left w:val="none" w:sz="0" w:space="0" w:color="auto"/>
-            </w:tcBorders>
-            <w:vAlign w:val="center"/>
-            <w:hideMark/>
-          </w:tcPr>
-          <w:p>
-            <w:pPr>
-              <w:widowControl/>
-              <w:suppressAutoHyphens w:val="0"/>
-              <w:jc w:val="center"/>
-            </w:pPr>
-            <w:r>
-              <w:t>TC13</w:t>
-            </w:r>
-          </w:p>
-        </w:tc>
-        <w:tc>
-          <w:tcPr>
-            <w:tcW w:w="3827" w:type="dxa"/>
-            <w:vAlign w:val="center"/>
-            <w:hideMark/>
-          </w:tcPr>
-          <w:p>
-            <w:pPr>
-              <w:widowControl/>
-              <w:suppressAutoHyphens w:val="0"/>
-              <w:jc w:val="center"/>
-              <w:cnfStyle w:val="000000100000" w:firstRow="0" w:lastRow="0" w:firstColumn="0" w:lastColumn="0" w:oddVBand="0" w:evenVBand="0" w:oddHBand="1" w:evenHBand="0" w:firstRowFirstColumn="0" w:firstRowLastColumn="0" w:lastRowFirstColumn="0" w:lastRowLastColumn="0"/>
-            </w:pPr>
-            <w:r>
-              <w:t>CI3, CO4, DP2, NO2, CA2, S1, CL2</w:t>
-            </w:r>
-          </w:p>
-        </w:tc>
-        <w:tc>
-          <w:tcPr>
-            <w:tcW w:w="4245" w:type="dxa"/>
-            <w:vAlign w:val="center"/>
-            <w:hideMark/>
-          </w:tcPr>
-          <w:p>
-            <w:pPr>
-              <w:widowControl/>
-              <w:suppressAutoHyphens w:val="0"/>
-              <w:jc w:val="center"/>
-              <w:cnfStyle w:val="000000100000" w:firstRow="0" w:lastRow="0" w:firstColumn="0" w:lastColumn="0" w:oddVBand="0" w:evenVBand="0" w:oddHBand="1" w:evenHBand="0" w:firstRowFirstColumn="0" w:firstRowLastColumn="0" w:lastRowFirstColumn="0" w:lastRowLastColumn="0"/>
-            </w:pPr>
-            <w:r>
-              <w:t>Prenotazione non effettuata - lista di servizi non presente</w:t>
-            </w:r>
-          </w:p>
-        </w:tc>
-      </w:tr>
-      <w:tr>
-        <w:trPr>
-          <w:trHeight w:val="828"/>
-        </w:trPr>
-        <w:tc>
-          <w:tcPr>
-            <w:cnfStyle w:val="001000000000" w:firstRow="0" w:lastRow="0" w:firstColumn="1" w:lastColumn="0" w:oddVBand="0" w:evenVBand="0" w:oddHBand="0" w:evenHBand="0" w:firstRowFirstColumn="0" w:firstRowLastColumn="0" w:lastRowFirstColumn="0" w:lastRowLastColumn="0"/>
-            <w:tcW w:w="1555" w:type="dxa"/>
-            <w:tcBorders>
-              <w:left w:val="none" w:sz="0" w:space="0" w:color="auto"/>
-            </w:tcBorders>
-            <w:vAlign w:val="center"/>
-            <w:hideMark/>
-          </w:tcPr>
-          <w:p>
-            <w:pPr>
-              <w:widowControl/>
-              <w:suppressAutoHyphens w:val="0"/>
-              <w:jc w:val="center"/>
-            </w:pPr>
-            <w:r>
-              <w:t>TC14</w:t>
-            </w:r>
-          </w:p>
-        </w:tc>
-        <w:tc>
-          <w:tcPr>
-            <w:tcW w:w="3827" w:type="dxa"/>
-            <w:vAlign w:val="center"/>
-            <w:hideMark/>
-          </w:tcPr>
-          <w:p>
-            <w:pPr>
-              <w:widowControl/>
-              <w:suppressAutoHyphens w:val="0"/>
-              <w:jc w:val="center"/>
-              <w:cnfStyle w:val="000000000000" w:firstRow="0" w:lastRow="0" w:firstColumn="0" w:lastColumn="0" w:oddVBand="0" w:evenVBand="0" w:oddHBand="0" w:evenHBand="0" w:firstRowFirstColumn="0" w:firstRowLastColumn="0" w:lastRowFirstColumn="0" w:lastRowLastColumn="0"/>
-            </w:pPr>
-            <w:r>
-              <w:t>CI3, CO4, DP2, NO2, CA2, S4, CL2</w:t>
-            </w:r>
-          </w:p>
-        </w:tc>
-        <w:tc>
-          <w:tcPr>
-            <w:tcW w:w="4245" w:type="dxa"/>
-            <w:vAlign w:val="center"/>
-            <w:hideMark/>
-          </w:tcPr>
-          <w:p>
-            <w:pPr>
-              <w:widowControl/>
-              <w:suppressAutoHyphens w:val="0"/>
-              <w:jc w:val="center"/>
-              <w:cnfStyle w:val="000000000000" w:firstRow="0" w:lastRow="0" w:firstColumn="0" w:lastColumn="0" w:oddVBand="0" w:evenVBand="0" w:oddHBand="0" w:evenHBand="0" w:firstRowFirstColumn="0" w:firstRowLastColumn="0" w:lastRowFirstColumn="0" w:lastRowLastColumn="0"/>
-            </w:pPr>
-            <w:r>
-              <w:t>Prenotazione non effettuata - numero di servizi superiore al numero di ospiti</w:t>
-            </w:r>
-          </w:p>
-        </w:tc>
-      </w:tr>
-      <w:tr>
-        <w:trPr>
-          <w:cnfStyle w:val="000000100000" w:firstRow="0" w:lastRow="0" w:firstColumn="0" w:lastColumn="0" w:oddVBand="0" w:evenVBand="0" w:oddHBand="1" w:evenHBand="0" w:firstRowFirstColumn="0" w:firstRowLastColumn="0" w:lastRowFirstColumn="0" w:lastRowLastColumn="0"/>
-          <w:trHeight w:val="828"/>
-        </w:trPr>
-        <w:tc>
-          <w:tcPr>
-            <w:cnfStyle w:val="001000000000" w:firstRow="0" w:lastRow="0" w:firstColumn="1" w:lastColumn="0" w:oddVBand="0" w:evenVBand="0" w:oddHBand="0" w:evenHBand="0" w:firstRowFirstColumn="0" w:firstRowLastColumn="0" w:lastRowFirstColumn="0" w:lastRowLastColumn="0"/>
-            <w:tcW w:w="1555" w:type="dxa"/>
-            <w:tcBorders>
-              <w:left w:val="none" w:sz="0" w:space="0" w:color="auto"/>
-            </w:tcBorders>
-            <w:vAlign w:val="center"/>
-            <w:hideMark/>
-          </w:tcPr>
-          <w:p>
-            <w:pPr>
-              <w:widowControl/>
-              <w:suppressAutoHyphens w:val="0"/>
-              <w:jc w:val="center"/>
-            </w:pPr>
-            <w:r>
-              <w:t>TC15</w:t>
-            </w:r>
-          </w:p>
-        </w:tc>
-        <w:tc>
-          <w:tcPr>
-            <w:tcW w:w="3827" w:type="dxa"/>
-            <w:vAlign w:val="center"/>
-            <w:hideMark/>
-          </w:tcPr>
-          <w:p>
-            <w:pPr>
-              <w:widowControl/>
-              <w:suppressAutoHyphens w:val="0"/>
-              <w:jc w:val="center"/>
-              <w:cnfStyle w:val="000000100000" w:firstRow="0" w:lastRow="0" w:firstColumn="0" w:lastColumn="0" w:oddVBand="0" w:evenVBand="0" w:oddHBand="1" w:evenHBand="0" w:firstRowFirstColumn="0" w:firstRowLastColumn="0" w:lastRowFirstColumn="0" w:lastRowLastColumn="0"/>
-            </w:pPr>
-            <w:r>
-              <w:t>CI3, CO4, DP2, NO2, CA2, S2, CL1</w:t>
-            </w:r>
-          </w:p>
-        </w:tc>
-        <w:tc>
-          <w:tcPr>
-            <w:tcW w:w="4245" w:type="dxa"/>
-            <w:vAlign w:val="center"/>
-            <w:hideMark/>
-          </w:tcPr>
-          <w:p>
-            <w:pPr>
-              <w:widowControl/>
-              <w:suppressAutoHyphens w:val="0"/>
-              <w:jc w:val="center"/>
-              <w:cnfStyle w:val="000000100000" w:firstRow="0" w:lastRow="0" w:firstColumn="0" w:lastColumn="0" w:oddVBand="0" w:evenVBand="0" w:oddHBand="1" w:evenHBand="0" w:firstRowFirstColumn="0" w:firstRowLastColumn="0" w:lastRowFirstColumn="0" w:lastRowLastColumn="0"/>
-            </w:pPr>
-            <w:r>
-              <w:t>Prenotazione non effettuata - cliente non autenticato</w:t>
-            </w:r>
-          </w:p>
-        </w:tc>
-      </w:tr>
-      <w:tr>
-        <w:trPr>
-          <w:trHeight w:val="828"/>
-        </w:trPr>
-        <w:tc>
-          <w:tcPr>
-            <w:cnfStyle w:val="001000000000" w:firstRow="0" w:lastRow="0" w:firstColumn="1" w:lastColumn="0" w:oddVBand="0" w:evenVBand="0" w:oddHBand="0" w:evenHBand="0" w:firstRowFirstColumn="0" w:firstRowLastColumn="0" w:lastRowFirstColumn="0" w:lastRowLastColumn="0"/>
-            <w:tcW w:w="1555" w:type="dxa"/>
-            <w:tcBorders>
-              <w:left w:val="none" w:sz="0" w:space="0" w:color="auto"/>
-            </w:tcBorders>
-            <w:vAlign w:val="center"/>
-            <w:hideMark/>
-          </w:tcPr>
-          <w:p>
-            <w:pPr>
-              <w:widowControl/>
-              <w:suppressAutoHyphens w:val="0"/>
-              <w:jc w:val="center"/>
-            </w:pPr>
-            <w:r>
-              <w:t>TC16</w:t>
-            </w:r>
-          </w:p>
-        </w:tc>
-        <w:tc>
-          <w:tcPr>
-            <w:tcW w:w="3827" w:type="dxa"/>
-            <w:vAlign w:val="center"/>
-            <w:hideMark/>
-          </w:tcPr>
-          <w:p>
-            <w:pPr>
-              <w:widowControl/>
-              <w:suppressAutoHyphens w:val="0"/>
-              <w:jc w:val="center"/>
-              <w:cnfStyle w:val="000000000000" w:firstRow="0" w:lastRow="0" w:firstColumn="0" w:lastColumn="0" w:oddVBand="0" w:evenVBand="0" w:oddHBand="0" w:evenHBand="0" w:firstRowFirstColumn="0" w:firstRowLastColumn="0" w:lastRowFirstColumn="0" w:lastRowLastColumn="0"/>
-            </w:pPr>
-            <w:r>
-              <w:t>CI3, CO4, DP2, NO2, CA2, S2, CL2</w:t>
-            </w:r>
-          </w:p>
-        </w:tc>
-        <w:tc>
-          <w:tcPr>
-            <w:tcW w:w="4245" w:type="dxa"/>
-            <w:vAlign w:val="center"/>
-            <w:hideMark/>
-          </w:tcPr>
-          <w:p>
-            <w:pPr>
-              <w:widowControl/>
-              <w:suppressAutoHyphens w:val="0"/>
-              <w:jc w:val="center"/>
-              <w:cnfStyle w:val="000000000000" w:firstRow="0" w:lastRow="0" w:firstColumn="0" w:lastColumn="0" w:oddVBand="0" w:evenVBand="0" w:oddHBand="0" w:evenHBand="0" w:firstRowFirstColumn="0" w:firstRowLastColumn="0" w:lastRowFirstColumn="0" w:lastRowLastColumn="0"/>
-            </w:pPr>
-            <w:r>
-              <w:t>Prenotazione effettuata</w:t>
-            </w:r>
-          </w:p>
-        </w:tc>
-      </w:tr>
-      <w:tr>
-        <w:trPr>
-          <w:cnfStyle w:val="000000100000" w:firstRow="0" w:lastRow="0" w:firstColumn="0" w:lastColumn="0" w:oddVBand="0" w:evenVBand="0" w:oddHBand="1" w:evenHBand="0" w:firstRowFirstColumn="0" w:firstRowLastColumn="0" w:lastRowFirstColumn="0" w:lastRowLastColumn="0"/>
-          <w:trHeight w:val="828"/>
-        </w:trPr>
-        <w:tc>
-          <w:tcPr>
-            <w:cnfStyle w:val="001000000000" w:firstRow="0" w:lastRow="0" w:firstColumn="1" w:lastColumn="0" w:oddVBand="0" w:evenVBand="0" w:oddHBand="0" w:evenHBand="0" w:firstRowFirstColumn="0" w:firstRowLastColumn="0" w:lastRowFirstColumn="0" w:lastRowLastColumn="0"/>
-            <w:tcW w:w="1555" w:type="dxa"/>
-            <w:tcBorders>
-              <w:left w:val="none" w:sz="0" w:space="0" w:color="auto"/>
-            </w:tcBorders>
-            <w:vAlign w:val="center"/>
-            <w:hideMark/>
-          </w:tcPr>
-          <w:p>
-            <w:pPr>
-              <w:widowControl/>
-              <w:suppressAutoHyphens w:val="0"/>
-              <w:jc w:val="center"/>
-            </w:pPr>
-            <w:r>
-              <w:t>TC17</w:t>
-            </w:r>
-          </w:p>
-        </w:tc>
-        <w:tc>
-          <w:tcPr>
-            <w:tcW w:w="3827" w:type="dxa"/>
-            <w:vAlign w:val="center"/>
-            <w:hideMark/>
-          </w:tcPr>
-          <w:p>
-            <w:pPr>
-              <w:widowControl/>
-              <w:suppressAutoHyphens w:val="0"/>
-              <w:jc w:val="center"/>
-              <w:cnfStyle w:val="000000100000" w:firstRow="0" w:lastRow="0" w:firstColumn="0" w:lastColumn="0" w:oddVBand="0" w:evenVBand="0" w:oddHBand="1" w:evenHBand="0" w:firstRowFirstColumn="0" w:firstRowLastColumn="0" w:lastRowFirstColumn="0" w:lastRowLastColumn="0"/>
-            </w:pPr>
-            <w:r>
-              <w:t>CI3, CO4, DP2, NO2, CA2, S3, CL2</w:t>
-            </w:r>
-          </w:p>
-        </w:tc>
-        <w:tc>
-          <w:tcPr>
-            <w:tcW w:w="4245" w:type="dxa"/>
-            <w:vAlign w:val="center"/>
-            <w:hideMark/>
-          </w:tcPr>
-          <w:p>
-            <w:pPr>
-              <w:widowControl/>
-              <w:suppressAutoHyphens w:val="0"/>
-              <w:jc w:val="center"/>
-              <w:cnfStyle w:val="000000100000" w:firstRow="0" w:lastRow="0" w:firstColumn="0" w:lastColumn="0" w:oddVBand="0" w:evenVBand="0" w:oddHBand="1" w:evenHBand="0" w:firstRowFirstColumn="0" w:firstRowLastColumn="0" w:lastRowFirstColumn="0" w:lastRowLastColumn="0"/>
-            </w:pPr>
-            <w:r>
-              <w:t>Prenotazione effettuata</w:t>
-            </w:r>
-          </w:p>
-        </w:tc>
-      </w:tr>
-      <w:tr>
-        <w:trPr>
-          <w:trHeight w:val="828"/>
-        </w:trPr>
-        <w:tc>
-          <w:tcPr>
-            <w:cnfStyle w:val="001000000000" w:firstRow="0" w:lastRow="0" w:firstColumn="1" w:lastColumn="0" w:oddVBand="0" w:evenVBand="0" w:oddHBand="0" w:evenHBand="0" w:firstRowFirstColumn="0" w:firstRowLastColumn="0" w:lastRowFirstColumn="0" w:lastRowLastColumn="0"/>
-            <w:tcW w:w="1555" w:type="dxa"/>
-            <w:tcBorders>
-              <w:left w:val="none" w:sz="0" w:space="0" w:color="auto"/>
-            </w:tcBorders>
-            <w:vAlign w:val="center"/>
-            <w:hideMark/>
-          </w:tcPr>
-          <w:p>
-            <w:pPr>
-              <w:widowControl/>
-              <w:suppressAutoHyphens w:val="0"/>
-              <w:jc w:val="center"/>
-            </w:pPr>
-            <w:r>
-              <w:t>TC18</w:t>
-            </w:r>
-          </w:p>
-        </w:tc>
-        <w:tc>
-          <w:tcPr>
-            <w:tcW w:w="3827" w:type="dxa"/>
-            <w:vAlign w:val="center"/>
-            <w:hideMark/>
-          </w:tcPr>
-          <w:p>
-            <w:pPr>
-              <w:widowControl/>
-              <w:suppressAutoHyphens w:val="0"/>
-              <w:jc w:val="center"/>
-              <w:cnfStyle w:val="000000000000" w:firstRow="0" w:lastRow="0" w:firstColumn="0" w:lastColumn="0" w:oddVBand="0" w:evenVBand="0" w:oddHBand="0" w:evenHBand="0" w:firstRowFirstColumn="0" w:firstRowLastColumn="0" w:lastRowFirstColumn="0" w:lastRowLastColumn="0"/>
-            </w:pPr>
-            <w:r>
-              <w:t>CI3, CO4, DP2, NO2, CA3, S2, CL2</w:t>
-            </w:r>
-          </w:p>
-        </w:tc>
-        <w:tc>
-          <w:tcPr>
-            <w:tcW w:w="4245" w:type="dxa"/>
-            <w:vAlign w:val="center"/>
-            <w:hideMark/>
-          </w:tcPr>
-          <w:p>
-            <w:pPr>
-              <w:widowControl/>
-              <w:suppressAutoHyphens w:val="0"/>
-              <w:jc w:val="center"/>
-              <w:cnfStyle w:val="000000000000" w:firstRow="0" w:lastRow="0" w:firstColumn="0" w:lastColumn="0" w:oddVBand="0" w:evenVBand="0" w:oddHBand="0" w:evenHBand="0" w:firstRowFirstColumn="0" w:firstRowLastColumn="0" w:lastRowFirstColumn="0" w:lastRowLastColumn="0"/>
-            </w:pPr>
-            <w:r>
-              <w:t>Prenotazione</w:t>
-            </w:r>
-            <w:r>
-              <w:t xml:space="preserve"> non</w:t>
-            </w:r>
-            <w:r>
-              <w:t xml:space="preserve"> effettuata</w:t>
-            </w:r>
-            <w:r>
-              <w:t xml:space="preserve"> – camera non più disponibile</w:t>
-            </w:r>
-          </w:p>
-        </w:tc>
-      </w:tr>
-      <w:tr>
-        <w:trPr>
-          <w:cnfStyle w:val="000000100000" w:firstRow="0" w:lastRow="0" w:firstColumn="0" w:lastColumn="0" w:oddVBand="0" w:evenVBand="0" w:oddHBand="1" w:evenHBand="0" w:firstRowFirstColumn="0" w:firstRowLastColumn="0" w:lastRowFirstColumn="0" w:lastRowLastColumn="0"/>
-          <w:trHeight w:val="828"/>
-        </w:trPr>
-        <w:tc>
-          <w:tcPr>
-            <w:cnfStyle w:val="001000000000" w:firstRow="0" w:lastRow="0" w:firstColumn="1" w:lastColumn="0" w:oddVBand="0" w:evenVBand="0" w:oddHBand="0" w:evenHBand="0" w:firstRowFirstColumn="0" w:firstRowLastColumn="0" w:lastRowFirstColumn="0" w:lastRowLastColumn="0"/>
-            <w:tcW w:w="1555" w:type="dxa"/>
-            <w:tcBorders>
-              <w:left w:val="none" w:sz="0" w:space="0" w:color="auto"/>
-            </w:tcBorders>
-            <w:vAlign w:val="center"/>
-            <w:hideMark/>
-          </w:tcPr>
-          <w:p>
-            <w:pPr>
-              <w:widowControl/>
-              <w:suppressAutoHyphens w:val="0"/>
-              <w:jc w:val="center"/>
-            </w:pPr>
-            <w:r>
-              <w:t>TC19</w:t>
-            </w:r>
-          </w:p>
-        </w:tc>
-        <w:tc>
-          <w:tcPr>
-            <w:tcW w:w="3827" w:type="dxa"/>
-            <w:vAlign w:val="center"/>
-            <w:hideMark/>
-          </w:tcPr>
-          <w:p>
-            <w:pPr>
-              <w:widowControl/>
-              <w:suppressAutoHyphens w:val="0"/>
-              <w:jc w:val="center"/>
-              <w:cnfStyle w:val="000000100000" w:firstRow="0" w:lastRow="0" w:firstColumn="0" w:lastColumn="0" w:oddVBand="0" w:evenVBand="0" w:oddHBand="1" w:evenHBand="0" w:firstRowFirstColumn="0" w:firstRowLastColumn="0" w:lastRowFirstColumn="0" w:lastRowLastColumn="0"/>
-            </w:pPr>
-            <w:r>
-              <w:t>CI3, CO4, DP2, NO2, CA3, S3, CL2</w:t>
-            </w:r>
-          </w:p>
-        </w:tc>
-        <w:tc>
-          <w:tcPr>
-            <w:tcW w:w="4245" w:type="dxa"/>
-            <w:vAlign w:val="center"/>
-            <w:hideMark/>
-          </w:tcPr>
-          <w:p>
-            <w:pPr>
-              <w:widowControl/>
-              <w:suppressAutoHyphens w:val="0"/>
-              <w:jc w:val="center"/>
-              <w:cnfStyle w:val="000000100000" w:firstRow="0" w:lastRow="0" w:firstColumn="0" w:lastColumn="0" w:oddVBand="0" w:evenVBand="0" w:oddHBand="1" w:evenHBand="0" w:firstRowFirstColumn="0" w:firstRowLastColumn="0" w:lastRowFirstColumn="0" w:lastRowLastColumn="0"/>
-            </w:pPr>
-            <w:r>
-              <w:t>Prenotazione</w:t>
-            </w:r>
-            <w:r>
-              <w:t xml:space="preserve"> non</w:t>
-            </w:r>
-            <w:r>
-              <w:t xml:space="preserve"> effettuata</w:t>
-            </w:r>
-            <w:r>
-              <w:t xml:space="preserve"> – camera non più disponibile</w:t>
-            </w:r>
-          </w:p>
-        </w:tc>
-      </w:tr>
-      <w:tr>
-        <w:trPr>
-          <w:trHeight w:val="828"/>
-        </w:trPr>
-        <w:tc>
-          <w:tcPr>
-            <w:cnfStyle w:val="001000000000" w:firstRow="0" w:lastRow="0" w:firstColumn="1" w:lastColumn="0" w:oddVBand="0" w:evenVBand="0" w:oddHBand="0" w:evenHBand="0" w:firstRowFirstColumn="0" w:firstRowLastColumn="0" w:lastRowFirstColumn="0" w:lastRowLastColumn="0"/>
-            <w:tcW w:w="1555" w:type="dxa"/>
-            <w:tcBorders>
-              <w:left w:val="none" w:sz="0" w:space="0" w:color="auto"/>
-            </w:tcBorders>
-            <w:vAlign w:val="center"/>
-            <w:hideMark/>
-          </w:tcPr>
-          <w:p>
-            <w:pPr>
-              <w:widowControl/>
-              <w:suppressAutoHyphens w:val="0"/>
-              <w:jc w:val="center"/>
-            </w:pPr>
-            <w:r>
-              <w:t>TC20</w:t>
-            </w:r>
-          </w:p>
-        </w:tc>
-        <w:tc>
-          <w:tcPr>
-            <w:tcW w:w="3827" w:type="dxa"/>
-            <w:vAlign w:val="center"/>
-            <w:hideMark/>
-          </w:tcPr>
-          <w:p>
-            <w:pPr>
-              <w:widowControl/>
-              <w:suppressAutoHyphens w:val="0"/>
-              <w:jc w:val="center"/>
-              <w:cnfStyle w:val="000000000000" w:firstRow="0" w:lastRow="0" w:firstColumn="0" w:lastColumn="0" w:oddVBand="0" w:evenVBand="0" w:oddHBand="0" w:evenHBand="0" w:firstRowFirstColumn="0" w:firstRowLastColumn="0" w:lastRowFirstColumn="0" w:lastRowLastColumn="0"/>
-            </w:pPr>
-            <w:r>
-              <w:t>CI4, CO4, DP2, NO2, CA2, S2, CL2</w:t>
-            </w:r>
-          </w:p>
-        </w:tc>
-        <w:tc>
-          <w:tcPr>
-            <w:tcW w:w="4245" w:type="dxa"/>
-            <w:vAlign w:val="center"/>
-            <w:hideMark/>
-          </w:tcPr>
-          <w:p>
-            <w:pPr>
-              <w:widowControl/>
-              <w:suppressAutoHyphens w:val="0"/>
-              <w:jc w:val="center"/>
-              <w:cnfStyle w:val="000000000000" w:firstRow="0" w:lastRow="0" w:firstColumn="0" w:lastColumn="0" w:oddVBand="0" w:evenVBand="0" w:oddHBand="0" w:evenHBand="0" w:firstRowFirstColumn="0" w:firstRowLastColumn="0" w:lastRowFirstColumn="0" w:lastRowLastColumn="0"/>
-            </w:pPr>
-            <w:r>
-              <w:t>Prenotazione effettuata</w:t>
-            </w:r>
-          </w:p>
-        </w:tc>
-      </w:tr>
-      <w:tr>
-        <w:trPr>
-          <w:cnfStyle w:val="000000100000" w:firstRow="0" w:lastRow="0" w:firstColumn="0" w:lastColumn="0" w:oddVBand="0" w:evenVBand="0" w:oddHBand="1" w:evenHBand="0" w:firstRowFirstColumn="0" w:firstRowLastColumn="0" w:lastRowFirstColumn="0" w:lastRowLastColumn="0"/>
-          <w:trHeight w:val="828"/>
-        </w:trPr>
-        <w:tc>
-          <w:tcPr>
-            <w:cnfStyle w:val="001000000000" w:firstRow="0" w:lastRow="0" w:firstColumn="1" w:lastColumn="0" w:oddVBand="0" w:evenVBand="0" w:oddHBand="0" w:evenHBand="0" w:firstRowFirstColumn="0" w:firstRowLastColumn="0" w:lastRowFirstColumn="0" w:lastRowLastColumn="0"/>
-            <w:tcW w:w="1555" w:type="dxa"/>
-            <w:tcBorders>
-              <w:left w:val="none" w:sz="0" w:space="0" w:color="auto"/>
-            </w:tcBorders>
-            <w:vAlign w:val="center"/>
-            <w:hideMark/>
-          </w:tcPr>
-          <w:p>
-            <w:pPr>
-              <w:widowControl/>
-              <w:suppressAutoHyphens w:val="0"/>
-              <w:jc w:val="center"/>
-            </w:pPr>
-            <w:r>
-              <w:t>TC21</w:t>
-            </w:r>
-          </w:p>
-        </w:tc>
-        <w:tc>
-          <w:tcPr>
-            <w:tcW w:w="3827" w:type="dxa"/>
-            <w:vAlign w:val="center"/>
-            <w:hideMark/>
-          </w:tcPr>
-          <w:p>
-            <w:pPr>
-              <w:widowControl/>
-              <w:suppressAutoHyphens w:val="0"/>
-              <w:jc w:val="center"/>
-              <w:cnfStyle w:val="000000100000" w:firstRow="0" w:lastRow="0" w:firstColumn="0" w:lastColumn="0" w:oddVBand="0" w:evenVBand="0" w:oddHBand="1" w:evenHBand="0" w:firstRowFirstColumn="0" w:firstRowLastColumn="0" w:lastRowFirstColumn="0" w:lastRowLastColumn="0"/>
-            </w:pPr>
-            <w:r>
-              <w:t>CI4, CO4, DP2, NO2, CA2, S3, CL2</w:t>
-            </w:r>
-          </w:p>
-        </w:tc>
-        <w:tc>
-          <w:tcPr>
-            <w:tcW w:w="4245" w:type="dxa"/>
-            <w:vAlign w:val="center"/>
-            <w:hideMark/>
-          </w:tcPr>
-          <w:p>
-            <w:pPr>
-              <w:widowControl/>
-              <w:suppressAutoHyphens w:val="0"/>
-              <w:jc w:val="center"/>
-              <w:cnfStyle w:val="000000100000" w:firstRow="0" w:lastRow="0" w:firstColumn="0" w:lastColumn="0" w:oddVBand="0" w:evenVBand="0" w:oddHBand="1" w:evenHBand="0" w:firstRowFirstColumn="0" w:firstRowLastColumn="0" w:lastRowFirstColumn="0" w:lastRowLastColumn="0"/>
-            </w:pPr>
-            <w:r>
-              <w:t>Prenotazione effettuata</w:t>
-            </w:r>
-          </w:p>
-        </w:tc>
-      </w:tr>
-      <w:tr>
-        <w:trPr>
-          <w:trHeight w:val="828"/>
-        </w:trPr>
-        <w:tc>
-          <w:tcPr>
-            <w:cnfStyle w:val="001000000000" w:firstRow="0" w:lastRow="0" w:firstColumn="1" w:lastColumn="0" w:oddVBand="0" w:evenVBand="0" w:oddHBand="0" w:evenHBand="0" w:firstRowFirstColumn="0" w:firstRowLastColumn="0" w:lastRowFirstColumn="0" w:lastRowLastColumn="0"/>
-            <w:tcW w:w="1555" w:type="dxa"/>
-            <w:tcBorders>
-              <w:left w:val="none" w:sz="0" w:space="0" w:color="auto"/>
-            </w:tcBorders>
-            <w:vAlign w:val="center"/>
-            <w:hideMark/>
-          </w:tcPr>
-          <w:p>
-            <w:pPr>
-              <w:widowControl/>
-              <w:suppressAutoHyphens w:val="0"/>
-              <w:jc w:val="center"/>
-            </w:pPr>
-            <w:r>
-              <w:t>TC22</w:t>
-            </w:r>
-          </w:p>
-        </w:tc>
-        <w:tc>
-          <w:tcPr>
-            <w:tcW w:w="3827" w:type="dxa"/>
-            <w:vAlign w:val="center"/>
-            <w:hideMark/>
-          </w:tcPr>
-          <w:p>
-            <w:pPr>
-              <w:widowControl/>
-              <w:suppressAutoHyphens w:val="0"/>
-              <w:jc w:val="center"/>
-              <w:cnfStyle w:val="000000000000" w:firstRow="0" w:lastRow="0" w:firstColumn="0" w:lastColumn="0" w:oddVBand="0" w:evenVBand="0" w:oddHBand="0" w:evenHBand="0" w:firstRowFirstColumn="0" w:firstRowLastColumn="0" w:lastRowFirstColumn="0" w:lastRowLastColumn="0"/>
-            </w:pPr>
-            <w:r>
-              <w:t>CI4, CO4, DP2, NO2, CA3, S2, CL2</w:t>
-            </w:r>
-          </w:p>
-        </w:tc>
-        <w:tc>
-          <w:tcPr>
-            <w:tcW w:w="4245" w:type="dxa"/>
-            <w:vAlign w:val="center"/>
-            <w:hideMark/>
-          </w:tcPr>
-          <w:p>
-            <w:pPr>
-              <w:widowControl/>
-              <w:suppressAutoHyphens w:val="0"/>
-              <w:jc w:val="center"/>
-              <w:cnfStyle w:val="000000000000" w:firstRow="0" w:lastRow="0" w:firstColumn="0" w:lastColumn="0" w:oddVBand="0" w:evenVBand="0" w:oddHBand="0" w:evenHBand="0" w:firstRowFirstColumn="0" w:firstRowLastColumn="0" w:lastRowFirstColumn="0" w:lastRowLastColumn="0"/>
-            </w:pPr>
-            <w:r>
-              <w:t>Prenotazione</w:t>
-            </w:r>
-            <w:r>
-              <w:t xml:space="preserve"> non</w:t>
-            </w:r>
-            <w:r>
-              <w:t xml:space="preserve"> effettuata</w:t>
-            </w:r>
-            <w:r>
-              <w:t xml:space="preserve"> – camera non più disponibile</w:t>
-            </w:r>
-          </w:p>
-        </w:tc>
-      </w:tr>
-      <w:tr>
-        <w:trPr>
-          <w:cnfStyle w:val="000000100000" w:firstRow="0" w:lastRow="0" w:firstColumn="0" w:lastColumn="0" w:oddVBand="0" w:evenVBand="0" w:oddHBand="1" w:evenHBand="0" w:firstRowFirstColumn="0" w:firstRowLastColumn="0" w:lastRowFirstColumn="0" w:lastRowLastColumn="0"/>
-          <w:trHeight w:val="828"/>
-        </w:trPr>
-        <w:tc>
-          <w:tcPr>
-            <w:cnfStyle w:val="001000000000" w:firstRow="0" w:lastRow="0" w:firstColumn="1" w:lastColumn="0" w:oddVBand="0" w:evenVBand="0" w:oddHBand="0" w:evenHBand="0" w:firstRowFirstColumn="0" w:firstRowLastColumn="0" w:lastRowFirstColumn="0" w:lastRowLastColumn="0"/>
-            <w:tcW w:w="1555" w:type="dxa"/>
-            <w:tcBorders>
-              <w:left w:val="none" w:sz="0" w:space="0" w:color="auto"/>
-              <w:bottom w:val="none" w:sz="0" w:space="0" w:color="auto"/>
-            </w:tcBorders>
-            <w:vAlign w:val="center"/>
-            <w:hideMark/>
-          </w:tcPr>
-          <w:p>
-            <w:pPr>
-              <w:widowControl/>
-              <w:suppressAutoHyphens w:val="0"/>
-              <w:jc w:val="center"/>
-            </w:pPr>
-            <w:r>
-              <w:t>TC23</w:t>
-            </w:r>
-          </w:p>
-        </w:tc>
-        <w:tc>
-          <w:tcPr>
-            <w:tcW w:w="3827" w:type="dxa"/>
-            <w:vAlign w:val="center"/>
-            <w:hideMark/>
-          </w:tcPr>
-          <w:p>
-            <w:pPr>
-              <w:widowControl/>
-              <w:suppressAutoHyphens w:val="0"/>
-              <w:jc w:val="center"/>
-              <w:cnfStyle w:val="000000100000" w:firstRow="0" w:lastRow="0" w:firstColumn="0" w:lastColumn="0" w:oddVBand="0" w:evenVBand="0" w:oddHBand="1" w:evenHBand="0" w:firstRowFirstColumn="0" w:firstRowLastColumn="0" w:lastRowFirstColumn="0" w:lastRowLastColumn="0"/>
-            </w:pPr>
-            <w:r>
-              <w:t>CI4, CO4, DP2, NO2, CA3, S3, CL2</w:t>
-            </w:r>
-          </w:p>
-        </w:tc>
-        <w:tc>
-          <w:tcPr>
-            <w:tcW w:w="4245" w:type="dxa"/>
-            <w:vAlign w:val="center"/>
-            <w:hideMark/>
-          </w:tcPr>
-          <w:p>
-            <w:pPr>
-              <w:widowControl/>
-              <w:suppressAutoHyphens w:val="0"/>
-              <w:jc w:val="center"/>
-              <w:cnfStyle w:val="000000100000" w:firstRow="0" w:lastRow="0" w:firstColumn="0" w:lastColumn="0" w:oddVBand="0" w:evenVBand="0" w:oddHBand="1" w:evenHBand="0" w:firstRowFirstColumn="0" w:firstRowLastColumn="0" w:lastRowFirstColumn="0" w:lastRowLastColumn="0"/>
-            </w:pPr>
-            <w:r>
-              <w:t>Prenotazione</w:t>
-            </w:r>
-            <w:r>
-              <w:t xml:space="preserve"> non</w:t>
-            </w:r>
-            <w:r>
-              <w:t xml:space="preserve"> effettuata</w:t>
-            </w:r>
-            <w:r>
-              <w:t xml:space="preserve"> – camera non più disponibile</w:t>
-            </w:r>
-          </w:p>
-        </w:tc>
-      </w:tr>
-    </w:tbl>
-    <w:p>
-      <w:pPr>
-        <w:widowControl/>
-        <w:suppressAutoHyphens w:val="0"/>
-      </w:pPr>
     </w:p>
     <w:sectPr>
       <w:footnotePr>

</xml_diff>